<commit_message>
Updated test cases 0003, 0004, and 0005. Also removed the initial hi# message sent by clients.
</commit_message>
<xml_diff>
--- a/Test Cases/TestCase0003.docx
+++ b/Test Cases/TestCase0003.docx
@@ -66,22 +66,40 @@
           <w:sz w:val="26"/>
           <w:szCs w:val="26"/>
         </w:rPr>
-        <w:t xml:space="preserve"> VirtuCards</w:t>
-      </w:r>
+        <w:t xml:space="preserve"> </w:t>
+      </w:r>
+      <w:proofErr w:type="spellStart"/>
       <w:r>
         <w:rPr>
           <w:sz w:val="26"/>
           <w:szCs w:val="26"/>
         </w:rPr>
-        <w:t>Client</w:t>
+        <w:t>VirtuCards</w:t>
       </w:r>
       <w:r>
         <w:rPr>
           <w:sz w:val="26"/>
           <w:szCs w:val="26"/>
         </w:rPr>
-        <w:t xml:space="preserve"> &amp; VirtuCardsHost</w:t>
-      </w:r>
+        <w:t>Client</w:t>
+      </w:r>
+      <w:proofErr w:type="spellEnd"/>
+      <w:r>
+        <w:rPr>
+          <w:sz w:val="26"/>
+          <w:szCs w:val="26"/>
+        </w:rPr>
+        <w:t xml:space="preserve"> &amp; </w:t>
+      </w:r>
+      <w:proofErr w:type="spellStart"/>
+      <w:r>
+        <w:rPr>
+          <w:sz w:val="26"/>
+          <w:szCs w:val="26"/>
+        </w:rPr>
+        <w:t>VirtuCardsHost</w:t>
+      </w:r>
+      <w:proofErr w:type="spellEnd"/>
     </w:p>
     <w:p>
       <w:pPr>
@@ -191,7 +209,16 @@
           <w:sz w:val="24"/>
           <w:szCs w:val="24"/>
         </w:rPr>
-        <w:t>Start VirtuCard</w:t>
+        <w:t xml:space="preserve">Start </w:t>
+      </w:r>
+      <w:proofErr w:type="spellStart"/>
+      <w:r>
+        <w:rPr>
+          <w:rFonts w:ascii="Arial" w:hAnsi="Arial" w:cs="Arial"/>
+          <w:sz w:val="24"/>
+          <w:szCs w:val="24"/>
+        </w:rPr>
+        <w:t>VirtuCard</w:t>
       </w:r>
       <w:r>
         <w:rPr>
@@ -201,6 +228,7 @@
         </w:rPr>
         <w:t>Client</w:t>
       </w:r>
+      <w:proofErr w:type="spellEnd"/>
       <w:r>
         <w:rPr>
           <w:rFonts w:ascii="Arial" w:hAnsi="Arial" w:cs="Arial"/>
@@ -375,7 +403,25 @@
           <w:sz w:val="24"/>
           <w:szCs w:val="24"/>
         </w:rPr>
-        <w:t>Start VirtuCardHost application</w:t>
+        <w:t xml:space="preserve">Start </w:t>
+      </w:r>
+      <w:proofErr w:type="spellStart"/>
+      <w:r>
+        <w:rPr>
+          <w:rFonts w:ascii="Arial" w:hAnsi="Arial" w:cs="Arial"/>
+          <w:sz w:val="24"/>
+          <w:szCs w:val="24"/>
+        </w:rPr>
+        <w:t>VirtuCardHost</w:t>
+      </w:r>
+      <w:proofErr w:type="spellEnd"/>
+      <w:r>
+        <w:rPr>
+          <w:rFonts w:ascii="Arial" w:hAnsi="Arial" w:cs="Arial"/>
+          <w:sz w:val="24"/>
+          <w:szCs w:val="24"/>
+        </w:rPr>
+        <w:t xml:space="preserve"> application</w:t>
       </w:r>
     </w:p>
     <w:p>
@@ -397,7 +443,89 @@
           <w:sz w:val="24"/>
           <w:szCs w:val="24"/>
         </w:rPr>
-        <w:t>Repeat steps 2-7 but on the VirtuCardHost application</w:t>
+        <w:t xml:space="preserve">Repeat steps 2-7 but on the </w:t>
+      </w:r>
+      <w:proofErr w:type="spellStart"/>
+      <w:r>
+        <w:rPr>
+          <w:rFonts w:ascii="Arial" w:hAnsi="Arial" w:cs="Arial"/>
+          <w:sz w:val="24"/>
+          <w:szCs w:val="24"/>
+        </w:rPr>
+        <w:t>VirtuCardHost</w:t>
+      </w:r>
+      <w:proofErr w:type="spellEnd"/>
+      <w:r>
+        <w:rPr>
+          <w:rFonts w:ascii="Arial" w:hAnsi="Arial" w:cs="Arial"/>
+          <w:sz w:val="24"/>
+          <w:szCs w:val="24"/>
+        </w:rPr>
+        <w:t xml:space="preserve"> application</w:t>
+      </w:r>
+    </w:p>
+    <w:p>
+      <w:pPr>
+        <w:pStyle w:val="ListParagraph"/>
+        <w:numPr>
+          <w:ilvl w:val="0"/>
+          <w:numId w:val="2"/>
+        </w:numPr>
+        <w:spacing w:line="256" w:lineRule="auto"/>
+        <w:rPr>
+          <w:rFonts w:ascii="Arial" w:hAnsi="Arial" w:cs="Arial"/>
+          <w:sz w:val="24"/>
+          <w:szCs w:val="24"/>
+        </w:rPr>
+      </w:pPr>
+      <w:r>
+        <w:rPr>
+          <w:rFonts w:ascii="Arial" w:hAnsi="Arial" w:cs="Arial"/>
+          <w:sz w:val="24"/>
+          <w:szCs w:val="24"/>
+        </w:rPr>
+        <w:t>The checkbox “Allow Host to Join” should be checked on the host</w:t>
+      </w:r>
+    </w:p>
+    <w:p>
+      <w:pPr>
+        <w:pStyle w:val="ListParagraph"/>
+        <w:numPr>
+          <w:ilvl w:val="0"/>
+          <w:numId w:val="2"/>
+        </w:numPr>
+        <w:spacing w:line="256" w:lineRule="auto"/>
+        <w:rPr>
+          <w:rFonts w:ascii="Arial" w:hAnsi="Arial" w:cs="Arial"/>
+          <w:sz w:val="24"/>
+          <w:szCs w:val="24"/>
+        </w:rPr>
+      </w:pPr>
+      <w:r>
+        <w:rPr>
+          <w:rFonts w:ascii="Arial" w:hAnsi="Arial" w:cs="Arial"/>
+          <w:sz w:val="24"/>
+          <w:szCs w:val="24"/>
+        </w:rPr>
+        <w:t>Select the “</w:t>
+      </w:r>
+      <w:proofErr w:type="spellStart"/>
+      <w:r>
+        <w:rPr>
+          <w:rFonts w:ascii="Arial" w:hAnsi="Arial" w:cs="Arial"/>
+          <w:sz w:val="24"/>
+          <w:szCs w:val="24"/>
+        </w:rPr>
+        <w:t>Freeplay</w:t>
+      </w:r>
+      <w:proofErr w:type="spellEnd"/>
+      <w:r>
+        <w:rPr>
+          <w:rFonts w:ascii="Arial" w:hAnsi="Arial" w:cs="Arial"/>
+          <w:sz w:val="24"/>
+          <w:szCs w:val="24"/>
+        </w:rPr>
+        <w:t>” option from the game choices dropdown</w:t>
       </w:r>
     </w:p>
     <w:p>
@@ -419,7 +547,7 @@
           <w:sz w:val="24"/>
           <w:szCs w:val="24"/>
         </w:rPr>
-        <w:t>The checkbox “Allow Host to Join” should be checked on the host</w:t>
+        <w:t>Press the Create Game button</w:t>
       </w:r>
     </w:p>
     <w:p>
@@ -441,7 +569,25 @@
           <w:sz w:val="24"/>
           <w:szCs w:val="24"/>
         </w:rPr>
-        <w:t>Press the Create Game button</w:t>
+        <w:t xml:space="preserve">In the </w:t>
+      </w:r>
+      <w:proofErr w:type="spellStart"/>
+      <w:r>
+        <w:rPr>
+          <w:rFonts w:ascii="Arial" w:hAnsi="Arial" w:cs="Arial"/>
+          <w:sz w:val="24"/>
+          <w:szCs w:val="24"/>
+        </w:rPr>
+        <w:t>VirtuCardClient</w:t>
+      </w:r>
+      <w:proofErr w:type="spellEnd"/>
+      <w:r>
+        <w:rPr>
+          <w:rFonts w:ascii="Arial" w:hAnsi="Arial" w:cs="Arial"/>
+          <w:sz w:val="24"/>
+          <w:szCs w:val="24"/>
+        </w:rPr>
+        <w:t xml:space="preserve"> application enter the 6-character room code found on the host’s screen into the field labeled “Enter Code…”</w:t>
       </w:r>
     </w:p>
     <w:p>
@@ -463,7 +609,7 @@
           <w:sz w:val="24"/>
           <w:szCs w:val="24"/>
         </w:rPr>
-        <w:t>In the VirtuCardClient application enter the 6-character room code found on the host’s screen into the field labeled “Enter Code…”</w:t>
+        <w:t>Press the Join Game button on the client</w:t>
       </w:r>
     </w:p>
     <w:p>
@@ -485,7 +631,23 @@
           <w:sz w:val="24"/>
           <w:szCs w:val="24"/>
         </w:rPr>
-        <w:t>Press the Join Game button on the client</w:t>
+        <w:t xml:space="preserve">Press </w:t>
+      </w:r>
+      <w:r>
+        <w:rPr>
+          <w:rFonts w:ascii="Arial" w:hAnsi="Arial" w:cs="Arial"/>
+          <w:sz w:val="24"/>
+          <w:szCs w:val="24"/>
+        </w:rPr>
+        <w:t>the Start Game button</w:t>
+      </w:r>
+      <w:r>
+        <w:rPr>
+          <w:rFonts w:ascii="Arial" w:hAnsi="Arial" w:cs="Arial"/>
+          <w:sz w:val="24"/>
+          <w:szCs w:val="24"/>
+        </w:rPr>
+        <w:t xml:space="preserve"> on the host</w:t>
       </w:r>
     </w:p>
     <w:p>
@@ -507,7 +669,7 @@
           <w:sz w:val="24"/>
           <w:szCs w:val="24"/>
         </w:rPr>
-        <w:t>After the name TestCase0001 appears in the player list on the host side, press the Start Game button</w:t>
+        <w:t>On the client side, enter the text “Hello There” into the field labeled “Enter Message Here…”</w:t>
       </w:r>
     </w:p>
     <w:p>
@@ -529,28 +691,6 @@
           <w:sz w:val="24"/>
           <w:szCs w:val="24"/>
         </w:rPr>
-        <w:t>On the client side, enter the text “Hello There” into the field labeled “Enter Message Here…”</w:t>
-      </w:r>
-    </w:p>
-    <w:p>
-      <w:pPr>
-        <w:pStyle w:val="ListParagraph"/>
-        <w:numPr>
-          <w:ilvl w:val="0"/>
-          <w:numId w:val="1"/>
-        </w:numPr>
-        <w:rPr>
-          <w:rFonts w:ascii="Arial" w:hAnsi="Arial" w:cs="Arial"/>
-          <w:sz w:val="24"/>
-          <w:szCs w:val="24"/>
-        </w:rPr>
-      </w:pPr>
-      <w:r>
-        <w:rPr>
-          <w:rFonts w:ascii="Arial" w:hAnsi="Arial" w:cs="Arial"/>
-          <w:sz w:val="24"/>
-          <w:szCs w:val="24"/>
-        </w:rPr>
         <w:t>Press the Send button on the client</w:t>
       </w:r>
     </w:p>
@@ -565,6 +705,14 @@
     </w:p>
     <w:p>
       <w:pPr>
+        <w:rPr>
+          <w:rFonts w:ascii="Arial" w:hAnsi="Arial" w:cs="Arial"/>
+          <w:sz w:val="24"/>
+          <w:szCs w:val="24"/>
+          <w:shd w:val="clear" w:color="auto" w:fill="FFFFFF"/>
+        </w:rPr>
+      </w:pPr>
+      <w:r>
         <w:rPr>
           <w:rFonts w:ascii="Arial" w:hAnsi="Arial" w:cs="Arial"/>
           <w:b/>
@@ -572,12 +720,691 @@
           <w:sz w:val="24"/>
           <w:szCs w:val="24"/>
         </w:rPr>
-      </w:pPr>
-      <w:r>
-        <w:rPr>
-          <w:rFonts w:ascii="Arial" w:hAnsi="Arial" w:cs="Arial"/>
+        <w:t xml:space="preserve">Expected Result: </w:t>
+      </w:r>
+      <w:r>
+        <w:rPr>
+          <w:rFonts w:ascii="Arial" w:hAnsi="Arial" w:cs="Arial"/>
+          <w:sz w:val="24"/>
+          <w:szCs w:val="24"/>
+          <w:shd w:val="clear" w:color="auto" w:fill="FFFFFF"/>
+        </w:rPr>
+        <w:t xml:space="preserve">A </w:t>
+      </w:r>
+      <w:r>
+        <w:rPr>
+          <w:rFonts w:ascii="Arial" w:hAnsi="Arial" w:cs="Arial"/>
+          <w:sz w:val="24"/>
+          <w:szCs w:val="24"/>
+          <w:shd w:val="clear" w:color="auto" w:fill="FFFFFF"/>
+        </w:rPr>
+        <w:t>message should appear on the host side saying “Hello There” with the username “TestCase0001” displayed as the sender</w:t>
+      </w:r>
+    </w:p>
+    <w:p>
+      <w:pPr>
+        <w:rPr>
+          <w:rFonts w:ascii="Arial" w:hAnsi="Arial" w:cs="Arial"/>
+          <w:sz w:val="24"/>
+          <w:szCs w:val="24"/>
+          <w:shd w:val="clear" w:color="auto" w:fill="FFFFFF"/>
+        </w:rPr>
+      </w:pPr>
+      <w:r>
+        <w:rPr>
+          <w:rFonts w:ascii="Arial" w:hAnsi="Arial" w:cs="Arial"/>
+          <w:sz w:val="24"/>
+          <w:szCs w:val="24"/>
+          <w:shd w:val="clear" w:color="auto" w:fill="FFFFFF"/>
+        </w:rPr>
+        <w:br w:type="page"/>
+      </w:r>
+    </w:p>
+    <w:p>
+      <w:pPr>
+        <w:jc w:val="center"/>
+        <w:rPr>
           <w:b/>
           <w:bCs/>
+          <w:sz w:val="32"/>
+          <w:szCs w:val="32"/>
+        </w:rPr>
+      </w:pPr>
+      <w:r>
+        <w:rPr>
+          <w:b/>
+          <w:bCs/>
+          <w:sz w:val="32"/>
+          <w:szCs w:val="32"/>
+        </w:rPr>
+        <w:lastRenderedPageBreak/>
+        <w:t>Test</w:t>
+      </w:r>
+      <w:r>
+        <w:rPr>
+          <w:b/>
+          <w:bCs/>
+          <w:sz w:val="32"/>
+          <w:szCs w:val="32"/>
+        </w:rPr>
+        <w:t>2</w:t>
+      </w:r>
+    </w:p>
+    <w:p>
+      <w:pPr>
+        <w:pStyle w:val="ListParagraph"/>
+        <w:numPr>
+          <w:ilvl w:val="0"/>
+          <w:numId w:val="2"/>
+        </w:numPr>
+        <w:spacing w:line="256" w:lineRule="auto"/>
+        <w:rPr>
+          <w:rFonts w:ascii="Arial" w:hAnsi="Arial" w:cs="Arial"/>
+          <w:sz w:val="24"/>
+          <w:szCs w:val="24"/>
+        </w:rPr>
+      </w:pPr>
+      <w:r>
+        <w:rPr>
+          <w:rFonts w:ascii="Arial" w:hAnsi="Arial" w:cs="Arial"/>
+          <w:sz w:val="24"/>
+          <w:szCs w:val="24"/>
+        </w:rPr>
+        <w:t xml:space="preserve">Start </w:t>
+      </w:r>
+      <w:proofErr w:type="spellStart"/>
+      <w:r>
+        <w:rPr>
+          <w:rFonts w:ascii="Arial" w:hAnsi="Arial" w:cs="Arial"/>
+          <w:sz w:val="24"/>
+          <w:szCs w:val="24"/>
+        </w:rPr>
+        <w:t>VirtuCardClient</w:t>
+      </w:r>
+      <w:proofErr w:type="spellEnd"/>
+      <w:r>
+        <w:rPr>
+          <w:rFonts w:ascii="Arial" w:hAnsi="Arial" w:cs="Arial"/>
+          <w:sz w:val="24"/>
+          <w:szCs w:val="24"/>
+        </w:rPr>
+        <w:t xml:space="preserve"> application</w:t>
+      </w:r>
+    </w:p>
+    <w:p>
+      <w:pPr>
+        <w:pStyle w:val="ListParagraph"/>
+        <w:numPr>
+          <w:ilvl w:val="0"/>
+          <w:numId w:val="2"/>
+        </w:numPr>
+        <w:spacing w:line="256" w:lineRule="auto"/>
+        <w:rPr>
+          <w:rFonts w:ascii="Arial" w:hAnsi="Arial" w:cs="Arial"/>
+          <w:sz w:val="24"/>
+          <w:szCs w:val="24"/>
+        </w:rPr>
+      </w:pPr>
+      <w:r>
+        <w:rPr>
+          <w:rFonts w:ascii="Arial" w:hAnsi="Arial" w:cs="Arial"/>
+          <w:sz w:val="24"/>
+          <w:szCs w:val="24"/>
+        </w:rPr>
+        <w:t>Click the button labeled “Sign In”</w:t>
+      </w:r>
+    </w:p>
+    <w:p>
+      <w:pPr>
+        <w:pStyle w:val="ListParagraph"/>
+        <w:numPr>
+          <w:ilvl w:val="0"/>
+          <w:numId w:val="2"/>
+        </w:numPr>
+        <w:spacing w:line="256" w:lineRule="auto"/>
+        <w:rPr>
+          <w:rFonts w:ascii="Arial" w:hAnsi="Arial" w:cs="Arial"/>
+          <w:sz w:val="24"/>
+          <w:szCs w:val="24"/>
+        </w:rPr>
+      </w:pPr>
+      <w:r>
+        <w:rPr>
+          <w:rFonts w:ascii="Arial" w:hAnsi="Arial" w:cs="Arial"/>
+          <w:sz w:val="24"/>
+          <w:szCs w:val="24"/>
+        </w:rPr>
+        <w:t xml:space="preserve">Enter </w:t>
+      </w:r>
+      <w:r>
+        <w:rPr>
+          <w:rFonts w:ascii="Arial" w:hAnsi="Arial" w:cs="Arial"/>
+          <w:sz w:val="24"/>
+          <w:szCs w:val="24"/>
+          <w:shd w:val="clear" w:color="auto" w:fill="FFFFFF"/>
+        </w:rPr>
+        <w:t>“virtucards01@gmail.com” into the text input labeled “Enter email…”</w:t>
+      </w:r>
+    </w:p>
+    <w:p>
+      <w:pPr>
+        <w:pStyle w:val="ListParagraph"/>
+        <w:numPr>
+          <w:ilvl w:val="0"/>
+          <w:numId w:val="2"/>
+        </w:numPr>
+        <w:spacing w:line="256" w:lineRule="auto"/>
+        <w:rPr>
+          <w:rFonts w:ascii="Arial" w:hAnsi="Arial" w:cs="Arial"/>
+          <w:sz w:val="24"/>
+          <w:szCs w:val="24"/>
+        </w:rPr>
+      </w:pPr>
+      <w:r>
+        <w:rPr>
+          <w:rFonts w:ascii="Arial" w:hAnsi="Arial" w:cs="Arial"/>
+          <w:sz w:val="24"/>
+          <w:szCs w:val="24"/>
+          <w:shd w:val="clear" w:color="auto" w:fill="FFFFFF"/>
+        </w:rPr>
+        <w:t>Enter “Testing1” into the text input labeled “Enter password…”</w:t>
+      </w:r>
+    </w:p>
+    <w:p>
+      <w:pPr>
+        <w:pStyle w:val="ListParagraph"/>
+        <w:numPr>
+          <w:ilvl w:val="0"/>
+          <w:numId w:val="2"/>
+        </w:numPr>
+        <w:spacing w:line="256" w:lineRule="auto"/>
+        <w:rPr>
+          <w:rFonts w:ascii="Arial" w:hAnsi="Arial" w:cs="Arial"/>
+          <w:sz w:val="24"/>
+          <w:szCs w:val="24"/>
+        </w:rPr>
+      </w:pPr>
+      <w:r>
+        <w:rPr>
+          <w:rFonts w:ascii="Arial" w:hAnsi="Arial" w:cs="Arial"/>
+          <w:sz w:val="24"/>
+          <w:szCs w:val="24"/>
+          <w:shd w:val="clear" w:color="auto" w:fill="FFFFFF"/>
+        </w:rPr>
+        <w:t>Press the button labeled “Login”</w:t>
+      </w:r>
+    </w:p>
+    <w:p>
+      <w:pPr>
+        <w:pStyle w:val="ListParagraph"/>
+        <w:numPr>
+          <w:ilvl w:val="0"/>
+          <w:numId w:val="2"/>
+        </w:numPr>
+        <w:spacing w:line="256" w:lineRule="auto"/>
+        <w:rPr>
+          <w:rFonts w:ascii="Arial" w:hAnsi="Arial" w:cs="Arial"/>
+          <w:b/>
+          <w:bCs/>
+          <w:sz w:val="24"/>
+          <w:szCs w:val="24"/>
+        </w:rPr>
+      </w:pPr>
+      <w:r>
+        <w:rPr>
+          <w:rFonts w:ascii="Arial" w:hAnsi="Arial" w:cs="Arial"/>
+          <w:sz w:val="24"/>
+          <w:szCs w:val="24"/>
+          <w:shd w:val="clear" w:color="auto" w:fill="FFFFFF"/>
+        </w:rPr>
+        <w:t>A window should appear saying “Login Success”</w:t>
+      </w:r>
+    </w:p>
+    <w:p>
+      <w:pPr>
+        <w:pStyle w:val="ListParagraph"/>
+        <w:numPr>
+          <w:ilvl w:val="0"/>
+          <w:numId w:val="2"/>
+        </w:numPr>
+        <w:spacing w:line="256" w:lineRule="auto"/>
+        <w:rPr>
+          <w:rFonts w:ascii="Arial" w:hAnsi="Arial" w:cs="Arial"/>
+          <w:sz w:val="24"/>
+          <w:szCs w:val="24"/>
+        </w:rPr>
+      </w:pPr>
+      <w:r>
+        <w:rPr>
+          <w:rFonts w:ascii="Arial" w:hAnsi="Arial" w:cs="Arial"/>
+          <w:sz w:val="24"/>
+          <w:szCs w:val="24"/>
+        </w:rPr>
+        <w:t>Press the OK button that appears on that window</w:t>
+      </w:r>
+    </w:p>
+    <w:p>
+      <w:pPr>
+        <w:pStyle w:val="ListParagraph"/>
+        <w:numPr>
+          <w:ilvl w:val="0"/>
+          <w:numId w:val="2"/>
+        </w:numPr>
+        <w:spacing w:line="256" w:lineRule="auto"/>
+        <w:rPr>
+          <w:rFonts w:ascii="Arial" w:hAnsi="Arial" w:cs="Arial"/>
+          <w:sz w:val="24"/>
+          <w:szCs w:val="24"/>
+        </w:rPr>
+      </w:pPr>
+      <w:r>
+        <w:rPr>
+          <w:rFonts w:ascii="Arial" w:hAnsi="Arial" w:cs="Arial"/>
+          <w:sz w:val="24"/>
+          <w:szCs w:val="24"/>
+        </w:rPr>
+        <w:t xml:space="preserve">Start a second </w:t>
+      </w:r>
+      <w:proofErr w:type="spellStart"/>
+      <w:r>
+        <w:rPr>
+          <w:rFonts w:ascii="Arial" w:hAnsi="Arial" w:cs="Arial"/>
+          <w:sz w:val="24"/>
+          <w:szCs w:val="24"/>
+        </w:rPr>
+        <w:t>VirtuCardHost</w:t>
+      </w:r>
+      <w:proofErr w:type="spellEnd"/>
+      <w:r>
+        <w:rPr>
+          <w:rFonts w:ascii="Arial" w:hAnsi="Arial" w:cs="Arial"/>
+          <w:sz w:val="24"/>
+          <w:szCs w:val="24"/>
+        </w:rPr>
+        <w:t xml:space="preserve"> application</w:t>
+      </w:r>
+    </w:p>
+    <w:p>
+      <w:pPr>
+        <w:pStyle w:val="ListParagraph"/>
+        <w:numPr>
+          <w:ilvl w:val="0"/>
+          <w:numId w:val="2"/>
+        </w:numPr>
+        <w:spacing w:line="256" w:lineRule="auto"/>
+        <w:rPr>
+          <w:rFonts w:ascii="Arial" w:hAnsi="Arial" w:cs="Arial"/>
+          <w:sz w:val="24"/>
+          <w:szCs w:val="24"/>
+        </w:rPr>
+      </w:pPr>
+      <w:r>
+        <w:rPr>
+          <w:rFonts w:ascii="Arial" w:hAnsi="Arial" w:cs="Arial"/>
+          <w:sz w:val="24"/>
+          <w:szCs w:val="24"/>
+        </w:rPr>
+        <w:t>Repeat steps 2-7, but use “virtucards02@gmail.com” as the email and use “Testing1” as the password.</w:t>
+      </w:r>
+    </w:p>
+    <w:p>
+      <w:pPr>
+        <w:pStyle w:val="ListParagraph"/>
+        <w:numPr>
+          <w:ilvl w:val="0"/>
+          <w:numId w:val="2"/>
+        </w:numPr>
+        <w:spacing w:line="256" w:lineRule="auto"/>
+        <w:rPr>
+          <w:rFonts w:ascii="Arial" w:hAnsi="Arial" w:cs="Arial"/>
+          <w:sz w:val="24"/>
+          <w:szCs w:val="24"/>
+        </w:rPr>
+      </w:pPr>
+      <w:r>
+        <w:rPr>
+          <w:rFonts w:ascii="Arial" w:hAnsi="Arial" w:cs="Arial"/>
+          <w:sz w:val="24"/>
+          <w:szCs w:val="24"/>
+        </w:rPr>
+        <w:t xml:space="preserve">Start </w:t>
+      </w:r>
+      <w:proofErr w:type="spellStart"/>
+      <w:r>
+        <w:rPr>
+          <w:rFonts w:ascii="Arial" w:hAnsi="Arial" w:cs="Arial"/>
+          <w:sz w:val="24"/>
+          <w:szCs w:val="24"/>
+        </w:rPr>
+        <w:t>VirtuCardHost</w:t>
+      </w:r>
+      <w:proofErr w:type="spellEnd"/>
+      <w:r>
+        <w:rPr>
+          <w:rFonts w:ascii="Arial" w:hAnsi="Arial" w:cs="Arial"/>
+          <w:sz w:val="24"/>
+          <w:szCs w:val="24"/>
+        </w:rPr>
+        <w:t xml:space="preserve"> application</w:t>
+      </w:r>
+    </w:p>
+    <w:p>
+      <w:pPr>
+        <w:pStyle w:val="ListParagraph"/>
+        <w:numPr>
+          <w:ilvl w:val="0"/>
+          <w:numId w:val="2"/>
+        </w:numPr>
+        <w:spacing w:line="256" w:lineRule="auto"/>
+        <w:rPr>
+          <w:rFonts w:ascii="Arial" w:hAnsi="Arial" w:cs="Arial"/>
+          <w:sz w:val="24"/>
+          <w:szCs w:val="24"/>
+        </w:rPr>
+      </w:pPr>
+      <w:r>
+        <w:rPr>
+          <w:rFonts w:ascii="Arial" w:hAnsi="Arial" w:cs="Arial"/>
+          <w:sz w:val="24"/>
+          <w:szCs w:val="24"/>
+        </w:rPr>
+        <w:t xml:space="preserve">Repeat steps 2-7 but on the </w:t>
+      </w:r>
+      <w:proofErr w:type="spellStart"/>
+      <w:r>
+        <w:rPr>
+          <w:rFonts w:ascii="Arial" w:hAnsi="Arial" w:cs="Arial"/>
+          <w:sz w:val="24"/>
+          <w:szCs w:val="24"/>
+        </w:rPr>
+        <w:t>VirtuCardHost</w:t>
+      </w:r>
+      <w:proofErr w:type="spellEnd"/>
+      <w:r>
+        <w:rPr>
+          <w:rFonts w:ascii="Arial" w:hAnsi="Arial" w:cs="Arial"/>
+          <w:sz w:val="24"/>
+          <w:szCs w:val="24"/>
+        </w:rPr>
+        <w:t xml:space="preserve"> application</w:t>
+      </w:r>
+    </w:p>
+    <w:p>
+      <w:pPr>
+        <w:pStyle w:val="ListParagraph"/>
+        <w:numPr>
+          <w:ilvl w:val="0"/>
+          <w:numId w:val="2"/>
+        </w:numPr>
+        <w:spacing w:line="256" w:lineRule="auto"/>
+        <w:rPr>
+          <w:rFonts w:ascii="Arial" w:hAnsi="Arial" w:cs="Arial"/>
+          <w:sz w:val="24"/>
+          <w:szCs w:val="24"/>
+        </w:rPr>
+      </w:pPr>
+      <w:r>
+        <w:rPr>
+          <w:rFonts w:ascii="Arial" w:hAnsi="Arial" w:cs="Arial"/>
+          <w:sz w:val="24"/>
+          <w:szCs w:val="24"/>
+        </w:rPr>
+        <w:t>The checkbox “Allow Host to Join” should be checked on the host</w:t>
+      </w:r>
+    </w:p>
+    <w:p>
+      <w:pPr>
+        <w:pStyle w:val="ListParagraph"/>
+        <w:numPr>
+          <w:ilvl w:val="0"/>
+          <w:numId w:val="2"/>
+        </w:numPr>
+        <w:spacing w:line="256" w:lineRule="auto"/>
+        <w:rPr>
+          <w:rFonts w:ascii="Arial" w:hAnsi="Arial" w:cs="Arial"/>
+          <w:sz w:val="24"/>
+          <w:szCs w:val="24"/>
+        </w:rPr>
+      </w:pPr>
+      <w:r>
+        <w:rPr>
+          <w:rFonts w:ascii="Arial" w:hAnsi="Arial" w:cs="Arial"/>
+          <w:sz w:val="24"/>
+          <w:szCs w:val="24"/>
+        </w:rPr>
+        <w:t>Select the “</w:t>
+      </w:r>
+      <w:proofErr w:type="spellStart"/>
+      <w:r>
+        <w:rPr>
+          <w:rFonts w:ascii="Arial" w:hAnsi="Arial" w:cs="Arial"/>
+          <w:sz w:val="24"/>
+          <w:szCs w:val="24"/>
+        </w:rPr>
+        <w:t>Freeplay</w:t>
+      </w:r>
+      <w:proofErr w:type="spellEnd"/>
+      <w:r>
+        <w:rPr>
+          <w:rFonts w:ascii="Arial" w:hAnsi="Arial" w:cs="Arial"/>
+          <w:sz w:val="24"/>
+          <w:szCs w:val="24"/>
+        </w:rPr>
+        <w:t>” option from the game choices dropdown</w:t>
+      </w:r>
+    </w:p>
+    <w:p>
+      <w:pPr>
+        <w:pStyle w:val="ListParagraph"/>
+        <w:numPr>
+          <w:ilvl w:val="0"/>
+          <w:numId w:val="2"/>
+        </w:numPr>
+        <w:spacing w:line="256" w:lineRule="auto"/>
+        <w:rPr>
+          <w:rFonts w:ascii="Arial" w:hAnsi="Arial" w:cs="Arial"/>
+          <w:sz w:val="24"/>
+          <w:szCs w:val="24"/>
+        </w:rPr>
+      </w:pPr>
+      <w:r>
+        <w:rPr>
+          <w:rFonts w:ascii="Arial" w:hAnsi="Arial" w:cs="Arial"/>
+          <w:sz w:val="24"/>
+          <w:szCs w:val="24"/>
+        </w:rPr>
+        <w:t>Press the Create Game button</w:t>
+      </w:r>
+    </w:p>
+    <w:p>
+      <w:pPr>
+        <w:pStyle w:val="ListParagraph"/>
+        <w:numPr>
+          <w:ilvl w:val="0"/>
+          <w:numId w:val="2"/>
+        </w:numPr>
+        <w:spacing w:line="256" w:lineRule="auto"/>
+        <w:rPr>
+          <w:rFonts w:ascii="Arial" w:hAnsi="Arial" w:cs="Arial"/>
+          <w:sz w:val="24"/>
+          <w:szCs w:val="24"/>
+        </w:rPr>
+      </w:pPr>
+      <w:r>
+        <w:rPr>
+          <w:rFonts w:ascii="Arial" w:hAnsi="Arial" w:cs="Arial"/>
+          <w:sz w:val="24"/>
+          <w:szCs w:val="24"/>
+        </w:rPr>
+        <w:t xml:space="preserve">In the first </w:t>
+      </w:r>
+      <w:proofErr w:type="spellStart"/>
+      <w:r>
+        <w:rPr>
+          <w:rFonts w:ascii="Arial" w:hAnsi="Arial" w:cs="Arial"/>
+          <w:sz w:val="24"/>
+          <w:szCs w:val="24"/>
+        </w:rPr>
+        <w:t>VirtuCardClient</w:t>
+      </w:r>
+      <w:proofErr w:type="spellEnd"/>
+      <w:r>
+        <w:rPr>
+          <w:rFonts w:ascii="Arial" w:hAnsi="Arial" w:cs="Arial"/>
+          <w:sz w:val="24"/>
+          <w:szCs w:val="24"/>
+        </w:rPr>
+        <w:t xml:space="preserve"> application enter the 6-character room code found on the host’s screen into the field labeled “Enter Code…”</w:t>
+      </w:r>
+    </w:p>
+    <w:p>
+      <w:pPr>
+        <w:pStyle w:val="ListParagraph"/>
+        <w:numPr>
+          <w:ilvl w:val="0"/>
+          <w:numId w:val="2"/>
+        </w:numPr>
+        <w:spacing w:line="256" w:lineRule="auto"/>
+        <w:rPr>
+          <w:rFonts w:ascii="Arial" w:hAnsi="Arial" w:cs="Arial"/>
+          <w:sz w:val="24"/>
+          <w:szCs w:val="24"/>
+        </w:rPr>
+      </w:pPr>
+      <w:r>
+        <w:rPr>
+          <w:rFonts w:ascii="Arial" w:hAnsi="Arial" w:cs="Arial"/>
+          <w:sz w:val="24"/>
+          <w:szCs w:val="24"/>
+        </w:rPr>
+        <w:t>Press the Join Game button after it has loaded</w:t>
+      </w:r>
+    </w:p>
+    <w:p>
+      <w:pPr>
+        <w:pStyle w:val="ListParagraph"/>
+        <w:numPr>
+          <w:ilvl w:val="0"/>
+          <w:numId w:val="2"/>
+        </w:numPr>
+        <w:spacing w:line="256" w:lineRule="auto"/>
+        <w:rPr>
+          <w:rFonts w:ascii="Arial" w:hAnsi="Arial" w:cs="Arial"/>
+          <w:sz w:val="24"/>
+          <w:szCs w:val="24"/>
+        </w:rPr>
+      </w:pPr>
+      <w:r>
+        <w:rPr>
+          <w:rFonts w:ascii="Arial" w:hAnsi="Arial" w:cs="Arial"/>
+          <w:sz w:val="24"/>
+          <w:szCs w:val="24"/>
+        </w:rPr>
+        <w:t xml:space="preserve">Repeat previous two steps except on the second </w:t>
+      </w:r>
+      <w:proofErr w:type="spellStart"/>
+      <w:r>
+        <w:rPr>
+          <w:rFonts w:ascii="Arial" w:hAnsi="Arial" w:cs="Arial"/>
+          <w:sz w:val="24"/>
+          <w:szCs w:val="24"/>
+        </w:rPr>
+        <w:t>VirtuCardClient</w:t>
+      </w:r>
+      <w:proofErr w:type="spellEnd"/>
+      <w:r>
+        <w:rPr>
+          <w:rFonts w:ascii="Arial" w:hAnsi="Arial" w:cs="Arial"/>
+          <w:sz w:val="24"/>
+          <w:szCs w:val="24"/>
+        </w:rPr>
+        <w:t xml:space="preserve"> application</w:t>
+      </w:r>
+    </w:p>
+    <w:p>
+      <w:pPr>
+        <w:pStyle w:val="ListParagraph"/>
+        <w:numPr>
+          <w:ilvl w:val="0"/>
+          <w:numId w:val="2"/>
+        </w:numPr>
+        <w:spacing w:line="256" w:lineRule="auto"/>
+        <w:rPr>
+          <w:rFonts w:ascii="Arial" w:hAnsi="Arial" w:cs="Arial"/>
+          <w:sz w:val="24"/>
+          <w:szCs w:val="24"/>
+        </w:rPr>
+      </w:pPr>
+      <w:r>
+        <w:rPr>
+          <w:rFonts w:ascii="Arial" w:hAnsi="Arial" w:cs="Arial"/>
+          <w:sz w:val="24"/>
+          <w:szCs w:val="24"/>
+        </w:rPr>
+        <w:t>Press the Start Game button on the host application</w:t>
+      </w:r>
+    </w:p>
+    <w:p>
+      <w:pPr>
+        <w:pStyle w:val="ListParagraph"/>
+        <w:numPr>
+          <w:ilvl w:val="0"/>
+          <w:numId w:val="2"/>
+        </w:numPr>
+        <w:spacing w:line="256" w:lineRule="auto"/>
+        <w:rPr>
+          <w:rFonts w:ascii="Arial" w:hAnsi="Arial" w:cs="Arial"/>
+          <w:sz w:val="24"/>
+          <w:szCs w:val="24"/>
+        </w:rPr>
+      </w:pPr>
+      <w:r>
+        <w:rPr>
+          <w:rFonts w:ascii="Arial" w:hAnsi="Arial" w:cs="Arial"/>
+          <w:sz w:val="24"/>
+          <w:szCs w:val="24"/>
+        </w:rPr>
+        <w:t>On one client, enter the text “Hello There” into the field labeled “Enter Message Here…”</w:t>
+      </w:r>
+    </w:p>
+    <w:p>
+      <w:pPr>
+        <w:pStyle w:val="ListParagraph"/>
+        <w:numPr>
+          <w:ilvl w:val="0"/>
+          <w:numId w:val="2"/>
+        </w:numPr>
+        <w:spacing w:line="256" w:lineRule="auto"/>
+        <w:rPr>
+          <w:rFonts w:ascii="Arial" w:hAnsi="Arial" w:cs="Arial"/>
+          <w:sz w:val="24"/>
+          <w:szCs w:val="24"/>
+        </w:rPr>
+      </w:pPr>
+      <w:r>
+        <w:rPr>
+          <w:rFonts w:ascii="Arial" w:hAnsi="Arial" w:cs="Arial"/>
+          <w:sz w:val="24"/>
+          <w:szCs w:val="24"/>
+        </w:rPr>
+        <w:t>Press the Send button on the client</w:t>
+      </w:r>
+    </w:p>
+    <w:p>
+      <w:pPr>
+        <w:spacing w:line="256" w:lineRule="auto"/>
+        <w:ind w:left="360"/>
+        <w:rPr>
+          <w:rFonts w:ascii="Arial" w:hAnsi="Arial" w:cs="Arial"/>
+          <w:sz w:val="24"/>
+          <w:szCs w:val="24"/>
+        </w:rPr>
+      </w:pPr>
+      <w:r>
+        <w:rPr>
+          <w:rFonts w:ascii="Arial" w:hAnsi="Arial" w:cs="Arial"/>
+          <w:b/>
+          <w:bCs/>
           <w:sz w:val="24"/>
           <w:szCs w:val="24"/>
         </w:rPr>
@@ -588,10 +1415,191 @@
           <w:rFonts w:ascii="Arial" w:hAnsi="Arial" w:cs="Arial"/>
           <w:sz w:val="24"/>
           <w:szCs w:val="24"/>
+        </w:rPr>
+        <w:t xml:space="preserve">Both the host and each of the clients should have their chat windows </w:t>
+      </w:r>
+      <w:r>
+        <w:rPr>
+          <w:rFonts w:ascii="Arial" w:hAnsi="Arial" w:cs="Arial"/>
+          <w:sz w:val="24"/>
+          <w:szCs w:val="24"/>
+        </w:rPr>
+        <w:t>contain</w:t>
+      </w:r>
+      <w:r>
+        <w:rPr>
+          <w:rFonts w:ascii="Arial" w:hAnsi="Arial" w:cs="Arial"/>
+          <w:sz w:val="24"/>
+          <w:szCs w:val="24"/>
+        </w:rPr>
+        <w:t xml:space="preserve"> “Hello There” </w:t>
+      </w:r>
+      <w:r>
+        <w:rPr>
+          <w:rFonts w:ascii="Arial" w:hAnsi="Arial" w:cs="Arial"/>
+          <w:sz w:val="24"/>
+          <w:szCs w:val="24"/>
+        </w:rPr>
+        <w:t>sent by the username of the client who the chat originated from.</w:t>
+      </w:r>
+    </w:p>
+    <w:p>
+      <w:pPr>
+        <w:rPr>
+          <w:rFonts w:ascii="Arial" w:hAnsi="Arial" w:cs="Arial"/>
+          <w:sz w:val="24"/>
+          <w:szCs w:val="24"/>
+        </w:rPr>
+      </w:pPr>
+      <w:r>
+        <w:rPr>
+          <w:rFonts w:ascii="Arial" w:hAnsi="Arial" w:cs="Arial"/>
+          <w:sz w:val="24"/>
+          <w:szCs w:val="24"/>
+        </w:rPr>
+        <w:br w:type="page"/>
+      </w:r>
+    </w:p>
+    <w:p>
+      <w:pPr>
+        <w:jc w:val="center"/>
+        <w:rPr>
+          <w:b/>
+          <w:bCs/>
+          <w:sz w:val="32"/>
+          <w:szCs w:val="32"/>
+        </w:rPr>
+      </w:pPr>
+      <w:r>
+        <w:rPr>
+          <w:b/>
+          <w:bCs/>
+          <w:sz w:val="32"/>
+          <w:szCs w:val="32"/>
+        </w:rPr>
+        <w:lastRenderedPageBreak/>
+        <w:t>Test</w:t>
+      </w:r>
+      <w:r>
+        <w:rPr>
+          <w:b/>
+          <w:bCs/>
+          <w:sz w:val="32"/>
+          <w:szCs w:val="32"/>
+        </w:rPr>
+        <w:t>3</w:t>
+      </w:r>
+    </w:p>
+    <w:p>
+      <w:pPr>
+        <w:pStyle w:val="ListParagraph"/>
+        <w:numPr>
+          <w:ilvl w:val="0"/>
+          <w:numId w:val="4"/>
+        </w:numPr>
+        <w:spacing w:line="256" w:lineRule="auto"/>
+        <w:rPr>
+          <w:rFonts w:ascii="Arial" w:hAnsi="Arial" w:cs="Arial"/>
+          <w:sz w:val="24"/>
+          <w:szCs w:val="24"/>
+        </w:rPr>
+      </w:pPr>
+      <w:r>
+        <w:rPr>
+          <w:rFonts w:ascii="Arial" w:hAnsi="Arial" w:cs="Arial"/>
+          <w:sz w:val="24"/>
+          <w:szCs w:val="24"/>
+        </w:rPr>
+        <w:t xml:space="preserve">Start </w:t>
+      </w:r>
+      <w:proofErr w:type="spellStart"/>
+      <w:r>
+        <w:rPr>
+          <w:rFonts w:ascii="Arial" w:hAnsi="Arial" w:cs="Arial"/>
+          <w:sz w:val="24"/>
+          <w:szCs w:val="24"/>
+        </w:rPr>
+        <w:t>VirtuCardClient</w:t>
+      </w:r>
+      <w:proofErr w:type="spellEnd"/>
+      <w:r>
+        <w:rPr>
+          <w:rFonts w:ascii="Arial" w:hAnsi="Arial" w:cs="Arial"/>
+          <w:sz w:val="24"/>
+          <w:szCs w:val="24"/>
+        </w:rPr>
+        <w:t xml:space="preserve"> application</w:t>
+      </w:r>
+    </w:p>
+    <w:p>
+      <w:pPr>
+        <w:pStyle w:val="ListParagraph"/>
+        <w:numPr>
+          <w:ilvl w:val="0"/>
+          <w:numId w:val="4"/>
+        </w:numPr>
+        <w:spacing w:line="256" w:lineRule="auto"/>
+        <w:rPr>
+          <w:rFonts w:ascii="Arial" w:hAnsi="Arial" w:cs="Arial"/>
+          <w:sz w:val="24"/>
+          <w:szCs w:val="24"/>
+        </w:rPr>
+      </w:pPr>
+      <w:r>
+        <w:rPr>
+          <w:rFonts w:ascii="Arial" w:hAnsi="Arial" w:cs="Arial"/>
+          <w:sz w:val="24"/>
+          <w:szCs w:val="24"/>
+        </w:rPr>
+        <w:t>Click the button labeled “Sign In”</w:t>
+      </w:r>
+    </w:p>
+    <w:p>
+      <w:pPr>
+        <w:pStyle w:val="ListParagraph"/>
+        <w:numPr>
+          <w:ilvl w:val="0"/>
+          <w:numId w:val="4"/>
+        </w:numPr>
+        <w:spacing w:line="256" w:lineRule="auto"/>
+        <w:rPr>
+          <w:rFonts w:ascii="Arial" w:hAnsi="Arial" w:cs="Arial"/>
+          <w:sz w:val="24"/>
+          <w:szCs w:val="24"/>
+        </w:rPr>
+      </w:pPr>
+      <w:r>
+        <w:rPr>
+          <w:rFonts w:ascii="Arial" w:hAnsi="Arial" w:cs="Arial"/>
+          <w:sz w:val="24"/>
+          <w:szCs w:val="24"/>
+        </w:rPr>
+        <w:t xml:space="preserve">Enter </w:t>
+      </w:r>
+      <w:r>
+        <w:rPr>
+          <w:rFonts w:ascii="Arial" w:hAnsi="Arial" w:cs="Arial"/>
+          <w:sz w:val="24"/>
+          <w:szCs w:val="24"/>
           <w:shd w:val="clear" w:color="auto" w:fill="FFFFFF"/>
         </w:rPr>
-        <w:t xml:space="preserve">A </w:t>
-      </w:r>
+        <w:t>“virtucards01@gmail.com” into the text input labeled “Enter email…”</w:t>
+      </w:r>
+    </w:p>
+    <w:p>
+      <w:pPr>
+        <w:pStyle w:val="ListParagraph"/>
+        <w:numPr>
+          <w:ilvl w:val="0"/>
+          <w:numId w:val="4"/>
+        </w:numPr>
+        <w:spacing w:line="256" w:lineRule="auto"/>
+        <w:rPr>
+          <w:rFonts w:ascii="Arial" w:hAnsi="Arial" w:cs="Arial"/>
+          <w:sz w:val="24"/>
+          <w:szCs w:val="24"/>
+        </w:rPr>
+      </w:pPr>
       <w:r>
         <w:rPr>
           <w:rFonts w:ascii="Arial" w:hAnsi="Arial" w:cs="Arial"/>
@@ -599,7 +1607,1785 @@
           <w:szCs w:val="24"/>
           <w:shd w:val="clear" w:color="auto" w:fill="FFFFFF"/>
         </w:rPr>
-        <w:t>message should appear on the host side saying “Hello There” with the username “TestCase0001” displayed as the sender</w:t>
+        <w:t>Enter “Testing1” into the text input labeled “Enter password…”</w:t>
+      </w:r>
+    </w:p>
+    <w:p>
+      <w:pPr>
+        <w:pStyle w:val="ListParagraph"/>
+        <w:numPr>
+          <w:ilvl w:val="0"/>
+          <w:numId w:val="4"/>
+        </w:numPr>
+        <w:spacing w:line="256" w:lineRule="auto"/>
+        <w:rPr>
+          <w:rFonts w:ascii="Arial" w:hAnsi="Arial" w:cs="Arial"/>
+          <w:sz w:val="24"/>
+          <w:szCs w:val="24"/>
+        </w:rPr>
+      </w:pPr>
+      <w:r>
+        <w:rPr>
+          <w:rFonts w:ascii="Arial" w:hAnsi="Arial" w:cs="Arial"/>
+          <w:sz w:val="24"/>
+          <w:szCs w:val="24"/>
+          <w:shd w:val="clear" w:color="auto" w:fill="FFFFFF"/>
+        </w:rPr>
+        <w:t>Press the button labeled “Login”</w:t>
+      </w:r>
+    </w:p>
+    <w:p>
+      <w:pPr>
+        <w:pStyle w:val="ListParagraph"/>
+        <w:numPr>
+          <w:ilvl w:val="0"/>
+          <w:numId w:val="4"/>
+        </w:numPr>
+        <w:spacing w:line="256" w:lineRule="auto"/>
+        <w:rPr>
+          <w:rFonts w:ascii="Arial" w:hAnsi="Arial" w:cs="Arial"/>
+          <w:b/>
+          <w:bCs/>
+          <w:sz w:val="24"/>
+          <w:szCs w:val="24"/>
+        </w:rPr>
+      </w:pPr>
+      <w:r>
+        <w:rPr>
+          <w:rFonts w:ascii="Arial" w:hAnsi="Arial" w:cs="Arial"/>
+          <w:sz w:val="24"/>
+          <w:szCs w:val="24"/>
+          <w:shd w:val="clear" w:color="auto" w:fill="FFFFFF"/>
+        </w:rPr>
+        <w:t>A window should appear saying “Login Success”</w:t>
+      </w:r>
+    </w:p>
+    <w:p>
+      <w:pPr>
+        <w:pStyle w:val="ListParagraph"/>
+        <w:numPr>
+          <w:ilvl w:val="0"/>
+          <w:numId w:val="4"/>
+        </w:numPr>
+        <w:spacing w:line="256" w:lineRule="auto"/>
+        <w:rPr>
+          <w:rFonts w:ascii="Arial" w:hAnsi="Arial" w:cs="Arial"/>
+          <w:sz w:val="24"/>
+          <w:szCs w:val="24"/>
+        </w:rPr>
+      </w:pPr>
+      <w:r>
+        <w:rPr>
+          <w:rFonts w:ascii="Arial" w:hAnsi="Arial" w:cs="Arial"/>
+          <w:sz w:val="24"/>
+          <w:szCs w:val="24"/>
+        </w:rPr>
+        <w:t>Press the OK button that appears on that window</w:t>
+      </w:r>
+    </w:p>
+    <w:p>
+      <w:pPr>
+        <w:pStyle w:val="ListParagraph"/>
+        <w:numPr>
+          <w:ilvl w:val="0"/>
+          <w:numId w:val="4"/>
+        </w:numPr>
+        <w:spacing w:line="256" w:lineRule="auto"/>
+        <w:rPr>
+          <w:rFonts w:ascii="Arial" w:hAnsi="Arial" w:cs="Arial"/>
+          <w:sz w:val="24"/>
+          <w:szCs w:val="24"/>
+        </w:rPr>
+      </w:pPr>
+      <w:r>
+        <w:rPr>
+          <w:rFonts w:ascii="Arial" w:hAnsi="Arial" w:cs="Arial"/>
+          <w:sz w:val="24"/>
+          <w:szCs w:val="24"/>
+        </w:rPr>
+        <w:t xml:space="preserve">Start a second </w:t>
+      </w:r>
+      <w:proofErr w:type="spellStart"/>
+      <w:r>
+        <w:rPr>
+          <w:rFonts w:ascii="Arial" w:hAnsi="Arial" w:cs="Arial"/>
+          <w:sz w:val="24"/>
+          <w:szCs w:val="24"/>
+        </w:rPr>
+        <w:t>VirtuCardHost</w:t>
+      </w:r>
+      <w:proofErr w:type="spellEnd"/>
+      <w:r>
+        <w:rPr>
+          <w:rFonts w:ascii="Arial" w:hAnsi="Arial" w:cs="Arial"/>
+          <w:sz w:val="24"/>
+          <w:szCs w:val="24"/>
+        </w:rPr>
+        <w:t xml:space="preserve"> application</w:t>
+      </w:r>
+    </w:p>
+    <w:p>
+      <w:pPr>
+        <w:pStyle w:val="ListParagraph"/>
+        <w:numPr>
+          <w:ilvl w:val="0"/>
+          <w:numId w:val="4"/>
+        </w:numPr>
+        <w:spacing w:line="256" w:lineRule="auto"/>
+        <w:rPr>
+          <w:rFonts w:ascii="Arial" w:hAnsi="Arial" w:cs="Arial"/>
+          <w:sz w:val="24"/>
+          <w:szCs w:val="24"/>
+        </w:rPr>
+      </w:pPr>
+      <w:r>
+        <w:rPr>
+          <w:rFonts w:ascii="Arial" w:hAnsi="Arial" w:cs="Arial"/>
+          <w:sz w:val="24"/>
+          <w:szCs w:val="24"/>
+        </w:rPr>
+        <w:t>Repeat steps 2-7, but use “virtucards02@gmail.com” as the email and use “Testing1” as the password.</w:t>
+      </w:r>
+    </w:p>
+    <w:p>
+      <w:pPr>
+        <w:pStyle w:val="ListParagraph"/>
+        <w:numPr>
+          <w:ilvl w:val="0"/>
+          <w:numId w:val="4"/>
+        </w:numPr>
+        <w:spacing w:line="256" w:lineRule="auto"/>
+        <w:rPr>
+          <w:rFonts w:ascii="Arial" w:hAnsi="Arial" w:cs="Arial"/>
+          <w:sz w:val="24"/>
+          <w:szCs w:val="24"/>
+        </w:rPr>
+      </w:pPr>
+      <w:r>
+        <w:rPr>
+          <w:rFonts w:ascii="Arial" w:hAnsi="Arial" w:cs="Arial"/>
+          <w:sz w:val="24"/>
+          <w:szCs w:val="24"/>
+        </w:rPr>
+        <w:t xml:space="preserve">Start </w:t>
+      </w:r>
+      <w:proofErr w:type="spellStart"/>
+      <w:r>
+        <w:rPr>
+          <w:rFonts w:ascii="Arial" w:hAnsi="Arial" w:cs="Arial"/>
+          <w:sz w:val="24"/>
+          <w:szCs w:val="24"/>
+        </w:rPr>
+        <w:t>VirtuCardHost</w:t>
+      </w:r>
+      <w:proofErr w:type="spellEnd"/>
+      <w:r>
+        <w:rPr>
+          <w:rFonts w:ascii="Arial" w:hAnsi="Arial" w:cs="Arial"/>
+          <w:sz w:val="24"/>
+          <w:szCs w:val="24"/>
+        </w:rPr>
+        <w:t xml:space="preserve"> application</w:t>
+      </w:r>
+    </w:p>
+    <w:p>
+      <w:pPr>
+        <w:pStyle w:val="ListParagraph"/>
+        <w:numPr>
+          <w:ilvl w:val="0"/>
+          <w:numId w:val="4"/>
+        </w:numPr>
+        <w:spacing w:line="256" w:lineRule="auto"/>
+        <w:rPr>
+          <w:rFonts w:ascii="Arial" w:hAnsi="Arial" w:cs="Arial"/>
+          <w:sz w:val="24"/>
+          <w:szCs w:val="24"/>
+        </w:rPr>
+      </w:pPr>
+      <w:r>
+        <w:rPr>
+          <w:rFonts w:ascii="Arial" w:hAnsi="Arial" w:cs="Arial"/>
+          <w:sz w:val="24"/>
+          <w:szCs w:val="24"/>
+        </w:rPr>
+        <w:t xml:space="preserve">Repeat steps 2-7 but on the </w:t>
+      </w:r>
+      <w:proofErr w:type="spellStart"/>
+      <w:r>
+        <w:rPr>
+          <w:rFonts w:ascii="Arial" w:hAnsi="Arial" w:cs="Arial"/>
+          <w:sz w:val="24"/>
+          <w:szCs w:val="24"/>
+        </w:rPr>
+        <w:t>VirtuCardHost</w:t>
+      </w:r>
+      <w:proofErr w:type="spellEnd"/>
+      <w:r>
+        <w:rPr>
+          <w:rFonts w:ascii="Arial" w:hAnsi="Arial" w:cs="Arial"/>
+          <w:sz w:val="24"/>
+          <w:szCs w:val="24"/>
+        </w:rPr>
+        <w:t xml:space="preserve"> application</w:t>
+      </w:r>
+    </w:p>
+    <w:p>
+      <w:pPr>
+        <w:pStyle w:val="ListParagraph"/>
+        <w:numPr>
+          <w:ilvl w:val="0"/>
+          <w:numId w:val="4"/>
+        </w:numPr>
+        <w:spacing w:line="256" w:lineRule="auto"/>
+        <w:rPr>
+          <w:rFonts w:ascii="Arial" w:hAnsi="Arial" w:cs="Arial"/>
+          <w:sz w:val="24"/>
+          <w:szCs w:val="24"/>
+        </w:rPr>
+      </w:pPr>
+      <w:r>
+        <w:rPr>
+          <w:rFonts w:ascii="Arial" w:hAnsi="Arial" w:cs="Arial"/>
+          <w:sz w:val="24"/>
+          <w:szCs w:val="24"/>
+        </w:rPr>
+        <w:t>The checkbox “Allow Host to Join” should be checked on the host</w:t>
+      </w:r>
+    </w:p>
+    <w:p>
+      <w:pPr>
+        <w:pStyle w:val="ListParagraph"/>
+        <w:numPr>
+          <w:ilvl w:val="0"/>
+          <w:numId w:val="4"/>
+        </w:numPr>
+        <w:spacing w:line="256" w:lineRule="auto"/>
+        <w:rPr>
+          <w:rFonts w:ascii="Arial" w:hAnsi="Arial" w:cs="Arial"/>
+          <w:sz w:val="24"/>
+          <w:szCs w:val="24"/>
+        </w:rPr>
+      </w:pPr>
+      <w:r>
+        <w:rPr>
+          <w:rFonts w:ascii="Arial" w:hAnsi="Arial" w:cs="Arial"/>
+          <w:sz w:val="24"/>
+          <w:szCs w:val="24"/>
+        </w:rPr>
+        <w:t>Select the “</w:t>
+      </w:r>
+      <w:proofErr w:type="spellStart"/>
+      <w:r>
+        <w:rPr>
+          <w:rFonts w:ascii="Arial" w:hAnsi="Arial" w:cs="Arial"/>
+          <w:sz w:val="24"/>
+          <w:szCs w:val="24"/>
+        </w:rPr>
+        <w:t>Freeplay</w:t>
+      </w:r>
+      <w:proofErr w:type="spellEnd"/>
+      <w:r>
+        <w:rPr>
+          <w:rFonts w:ascii="Arial" w:hAnsi="Arial" w:cs="Arial"/>
+          <w:sz w:val="24"/>
+          <w:szCs w:val="24"/>
+        </w:rPr>
+        <w:t>” option from the game choices dropdown</w:t>
+      </w:r>
+    </w:p>
+    <w:p>
+      <w:pPr>
+        <w:pStyle w:val="ListParagraph"/>
+        <w:numPr>
+          <w:ilvl w:val="0"/>
+          <w:numId w:val="4"/>
+        </w:numPr>
+        <w:spacing w:line="256" w:lineRule="auto"/>
+        <w:rPr>
+          <w:rFonts w:ascii="Arial" w:hAnsi="Arial" w:cs="Arial"/>
+          <w:sz w:val="24"/>
+          <w:szCs w:val="24"/>
+        </w:rPr>
+      </w:pPr>
+      <w:r>
+        <w:rPr>
+          <w:rFonts w:ascii="Arial" w:hAnsi="Arial" w:cs="Arial"/>
+          <w:sz w:val="24"/>
+          <w:szCs w:val="24"/>
+        </w:rPr>
+        <w:t>Press the Create Game button</w:t>
+      </w:r>
+    </w:p>
+    <w:p>
+      <w:pPr>
+        <w:pStyle w:val="ListParagraph"/>
+        <w:numPr>
+          <w:ilvl w:val="0"/>
+          <w:numId w:val="4"/>
+        </w:numPr>
+        <w:spacing w:line="256" w:lineRule="auto"/>
+        <w:rPr>
+          <w:rFonts w:ascii="Arial" w:hAnsi="Arial" w:cs="Arial"/>
+          <w:sz w:val="24"/>
+          <w:szCs w:val="24"/>
+        </w:rPr>
+      </w:pPr>
+      <w:r>
+        <w:rPr>
+          <w:rFonts w:ascii="Arial" w:hAnsi="Arial" w:cs="Arial"/>
+          <w:sz w:val="24"/>
+          <w:szCs w:val="24"/>
+        </w:rPr>
+        <w:t xml:space="preserve">In the first </w:t>
+      </w:r>
+      <w:proofErr w:type="spellStart"/>
+      <w:r>
+        <w:rPr>
+          <w:rFonts w:ascii="Arial" w:hAnsi="Arial" w:cs="Arial"/>
+          <w:sz w:val="24"/>
+          <w:szCs w:val="24"/>
+        </w:rPr>
+        <w:t>VirtuCardClient</w:t>
+      </w:r>
+      <w:proofErr w:type="spellEnd"/>
+      <w:r>
+        <w:rPr>
+          <w:rFonts w:ascii="Arial" w:hAnsi="Arial" w:cs="Arial"/>
+          <w:sz w:val="24"/>
+          <w:szCs w:val="24"/>
+        </w:rPr>
+        <w:t xml:space="preserve"> application enter the 6-character room code found on the host’s screen into the field labeled “Enter Code…”</w:t>
+      </w:r>
+    </w:p>
+    <w:p>
+      <w:pPr>
+        <w:pStyle w:val="ListParagraph"/>
+        <w:numPr>
+          <w:ilvl w:val="0"/>
+          <w:numId w:val="4"/>
+        </w:numPr>
+        <w:spacing w:line="256" w:lineRule="auto"/>
+        <w:rPr>
+          <w:rFonts w:ascii="Arial" w:hAnsi="Arial" w:cs="Arial"/>
+          <w:sz w:val="24"/>
+          <w:szCs w:val="24"/>
+        </w:rPr>
+      </w:pPr>
+      <w:r>
+        <w:rPr>
+          <w:rFonts w:ascii="Arial" w:hAnsi="Arial" w:cs="Arial"/>
+          <w:sz w:val="24"/>
+          <w:szCs w:val="24"/>
+        </w:rPr>
+        <w:t>Press the Join Game button after it has loaded</w:t>
+      </w:r>
+    </w:p>
+    <w:p>
+      <w:pPr>
+        <w:pStyle w:val="ListParagraph"/>
+        <w:numPr>
+          <w:ilvl w:val="0"/>
+          <w:numId w:val="4"/>
+        </w:numPr>
+        <w:spacing w:line="256" w:lineRule="auto"/>
+        <w:rPr>
+          <w:rFonts w:ascii="Arial" w:hAnsi="Arial" w:cs="Arial"/>
+          <w:sz w:val="24"/>
+          <w:szCs w:val="24"/>
+        </w:rPr>
+      </w:pPr>
+      <w:r>
+        <w:rPr>
+          <w:rFonts w:ascii="Arial" w:hAnsi="Arial" w:cs="Arial"/>
+          <w:sz w:val="24"/>
+          <w:szCs w:val="24"/>
+        </w:rPr>
+        <w:t xml:space="preserve">Repeat previous two steps except on the second </w:t>
+      </w:r>
+      <w:proofErr w:type="spellStart"/>
+      <w:r>
+        <w:rPr>
+          <w:rFonts w:ascii="Arial" w:hAnsi="Arial" w:cs="Arial"/>
+          <w:sz w:val="24"/>
+          <w:szCs w:val="24"/>
+        </w:rPr>
+        <w:t>VirtuCardClient</w:t>
+      </w:r>
+      <w:proofErr w:type="spellEnd"/>
+      <w:r>
+        <w:rPr>
+          <w:rFonts w:ascii="Arial" w:hAnsi="Arial" w:cs="Arial"/>
+          <w:sz w:val="24"/>
+          <w:szCs w:val="24"/>
+        </w:rPr>
+        <w:t xml:space="preserve"> application</w:t>
+      </w:r>
+    </w:p>
+    <w:p>
+      <w:pPr>
+        <w:pStyle w:val="ListParagraph"/>
+        <w:numPr>
+          <w:ilvl w:val="0"/>
+          <w:numId w:val="4"/>
+        </w:numPr>
+        <w:spacing w:line="256" w:lineRule="auto"/>
+        <w:rPr>
+          <w:rFonts w:ascii="Arial" w:hAnsi="Arial" w:cs="Arial"/>
+          <w:sz w:val="24"/>
+          <w:szCs w:val="24"/>
+        </w:rPr>
+      </w:pPr>
+      <w:r>
+        <w:rPr>
+          <w:rFonts w:ascii="Arial" w:hAnsi="Arial" w:cs="Arial"/>
+          <w:sz w:val="24"/>
+          <w:szCs w:val="24"/>
+        </w:rPr>
+        <w:t>Press the Start Game button on the host application</w:t>
+      </w:r>
+    </w:p>
+    <w:p>
+      <w:pPr>
+        <w:pStyle w:val="ListParagraph"/>
+        <w:numPr>
+          <w:ilvl w:val="0"/>
+          <w:numId w:val="4"/>
+        </w:numPr>
+        <w:spacing w:line="256" w:lineRule="auto"/>
+        <w:rPr>
+          <w:rFonts w:ascii="Arial" w:hAnsi="Arial" w:cs="Arial"/>
+          <w:sz w:val="24"/>
+          <w:szCs w:val="24"/>
+        </w:rPr>
+      </w:pPr>
+      <w:r>
+        <w:rPr>
+          <w:rFonts w:ascii="Arial" w:hAnsi="Arial" w:cs="Arial"/>
+          <w:sz w:val="24"/>
+          <w:szCs w:val="24"/>
+        </w:rPr>
+        <w:t>On one client, enter the text “Hello There” into the field labeled “Enter Message Here…”</w:t>
+      </w:r>
+    </w:p>
+    <w:p>
+      <w:pPr>
+        <w:pStyle w:val="ListParagraph"/>
+        <w:numPr>
+          <w:ilvl w:val="0"/>
+          <w:numId w:val="4"/>
+        </w:numPr>
+        <w:spacing w:line="256" w:lineRule="auto"/>
+        <w:rPr>
+          <w:rFonts w:ascii="Arial" w:hAnsi="Arial" w:cs="Arial"/>
+          <w:sz w:val="24"/>
+          <w:szCs w:val="24"/>
+        </w:rPr>
+      </w:pPr>
+      <w:r>
+        <w:rPr>
+          <w:rFonts w:ascii="Arial" w:hAnsi="Arial" w:cs="Arial"/>
+          <w:sz w:val="24"/>
+          <w:szCs w:val="24"/>
+        </w:rPr>
+        <w:t>Press the Send button on the client</w:t>
+      </w:r>
+    </w:p>
+    <w:p>
+      <w:pPr>
+        <w:pStyle w:val="ListParagraph"/>
+        <w:numPr>
+          <w:ilvl w:val="0"/>
+          <w:numId w:val="4"/>
+        </w:numPr>
+        <w:spacing w:line="256" w:lineRule="auto"/>
+        <w:rPr>
+          <w:rFonts w:ascii="Arial" w:hAnsi="Arial" w:cs="Arial"/>
+          <w:sz w:val="24"/>
+          <w:szCs w:val="24"/>
+        </w:rPr>
+      </w:pPr>
+      <w:r>
+        <w:rPr>
+          <w:rFonts w:ascii="Arial" w:hAnsi="Arial" w:cs="Arial"/>
+          <w:sz w:val="24"/>
+          <w:szCs w:val="24"/>
+        </w:rPr>
+        <w:t>On the same client, enter the text “Hello There2” into the field labeled “Enter Message Here…”</w:t>
+      </w:r>
+    </w:p>
+    <w:p>
+      <w:pPr>
+        <w:pStyle w:val="ListParagraph"/>
+        <w:numPr>
+          <w:ilvl w:val="0"/>
+          <w:numId w:val="4"/>
+        </w:numPr>
+        <w:spacing w:line="256" w:lineRule="auto"/>
+        <w:rPr>
+          <w:rFonts w:ascii="Arial" w:hAnsi="Arial" w:cs="Arial"/>
+          <w:sz w:val="24"/>
+          <w:szCs w:val="24"/>
+        </w:rPr>
+      </w:pPr>
+      <w:r>
+        <w:rPr>
+          <w:rFonts w:ascii="Arial" w:hAnsi="Arial" w:cs="Arial"/>
+          <w:sz w:val="24"/>
+          <w:szCs w:val="24"/>
+        </w:rPr>
+        <w:t>Press the Send button on the client</w:t>
+      </w:r>
+    </w:p>
+    <w:p>
+      <w:pPr>
+        <w:pStyle w:val="ListParagraph"/>
+        <w:numPr>
+          <w:ilvl w:val="0"/>
+          <w:numId w:val="4"/>
+        </w:numPr>
+        <w:spacing w:line="256" w:lineRule="auto"/>
+        <w:rPr>
+          <w:rFonts w:ascii="Arial" w:hAnsi="Arial" w:cs="Arial"/>
+          <w:sz w:val="24"/>
+          <w:szCs w:val="24"/>
+        </w:rPr>
+      </w:pPr>
+      <w:r>
+        <w:rPr>
+          <w:rFonts w:ascii="Arial" w:hAnsi="Arial" w:cs="Arial"/>
+          <w:sz w:val="24"/>
+          <w:szCs w:val="24"/>
+        </w:rPr>
+        <w:t>On the same client, enter the text “Hello There3” into the field labeled “Enter Message Here…”</w:t>
+      </w:r>
+    </w:p>
+    <w:p>
+      <w:pPr>
+        <w:pStyle w:val="ListParagraph"/>
+        <w:numPr>
+          <w:ilvl w:val="0"/>
+          <w:numId w:val="4"/>
+        </w:numPr>
+        <w:spacing w:line="256" w:lineRule="auto"/>
+        <w:rPr>
+          <w:rFonts w:ascii="Arial" w:hAnsi="Arial" w:cs="Arial"/>
+          <w:sz w:val="24"/>
+          <w:szCs w:val="24"/>
+        </w:rPr>
+      </w:pPr>
+      <w:r>
+        <w:rPr>
+          <w:rFonts w:ascii="Arial" w:hAnsi="Arial" w:cs="Arial"/>
+          <w:sz w:val="24"/>
+          <w:szCs w:val="24"/>
+        </w:rPr>
+        <w:t>Press the Send button on the client</w:t>
+      </w:r>
+    </w:p>
+    <w:p>
+      <w:pPr>
+        <w:pStyle w:val="ListParagraph"/>
+        <w:numPr>
+          <w:ilvl w:val="0"/>
+          <w:numId w:val="4"/>
+        </w:numPr>
+        <w:spacing w:line="256" w:lineRule="auto"/>
+        <w:rPr>
+          <w:rFonts w:ascii="Arial" w:hAnsi="Arial" w:cs="Arial"/>
+          <w:sz w:val="24"/>
+          <w:szCs w:val="24"/>
+        </w:rPr>
+      </w:pPr>
+      <w:r>
+        <w:rPr>
+          <w:rFonts w:ascii="Arial" w:hAnsi="Arial" w:cs="Arial"/>
+          <w:sz w:val="24"/>
+          <w:szCs w:val="24"/>
+        </w:rPr>
+        <w:t>On the same client, enter the text “Hello There4” into the field labeled “Enter Message Here…”</w:t>
+      </w:r>
+    </w:p>
+    <w:p>
+      <w:pPr>
+        <w:pStyle w:val="ListParagraph"/>
+        <w:numPr>
+          <w:ilvl w:val="0"/>
+          <w:numId w:val="4"/>
+        </w:numPr>
+        <w:spacing w:line="256" w:lineRule="auto"/>
+        <w:rPr>
+          <w:rFonts w:ascii="Arial" w:hAnsi="Arial" w:cs="Arial"/>
+          <w:sz w:val="24"/>
+          <w:szCs w:val="24"/>
+        </w:rPr>
+      </w:pPr>
+      <w:r>
+        <w:rPr>
+          <w:rFonts w:ascii="Arial" w:hAnsi="Arial" w:cs="Arial"/>
+          <w:sz w:val="24"/>
+          <w:szCs w:val="24"/>
+        </w:rPr>
+        <w:t>Press the Send button on the client</w:t>
+      </w:r>
+    </w:p>
+    <w:p>
+      <w:pPr>
+        <w:pStyle w:val="ListParagraph"/>
+        <w:rPr>
+          <w:rFonts w:ascii="Arial" w:hAnsi="Arial" w:cs="Arial"/>
+          <w:sz w:val="24"/>
+          <w:szCs w:val="24"/>
+        </w:rPr>
+      </w:pPr>
+    </w:p>
+    <w:p>
+      <w:pPr>
+        <w:spacing w:line="256" w:lineRule="auto"/>
+        <w:ind w:left="360"/>
+        <w:rPr>
+          <w:rFonts w:ascii="Arial" w:hAnsi="Arial" w:cs="Arial"/>
+          <w:sz w:val="24"/>
+          <w:szCs w:val="24"/>
+        </w:rPr>
+      </w:pPr>
+      <w:r>
+        <w:rPr>
+          <w:rFonts w:ascii="Arial" w:hAnsi="Arial" w:cs="Arial"/>
+          <w:b/>
+          <w:bCs/>
+          <w:sz w:val="24"/>
+          <w:szCs w:val="24"/>
+        </w:rPr>
+        <w:t xml:space="preserve">Expected Result: </w:t>
+      </w:r>
+      <w:r>
+        <w:rPr>
+          <w:rFonts w:ascii="Arial" w:hAnsi="Arial" w:cs="Arial"/>
+          <w:sz w:val="24"/>
+          <w:szCs w:val="24"/>
+        </w:rPr>
+        <w:t>Both the host and each of the clients should have their chat windows</w:t>
+      </w:r>
+      <w:r>
+        <w:rPr>
+          <w:rFonts w:ascii="Arial" w:hAnsi="Arial" w:cs="Arial"/>
+          <w:sz w:val="24"/>
+          <w:szCs w:val="24"/>
+        </w:rPr>
+        <w:t xml:space="preserve"> </w:t>
+      </w:r>
+      <w:proofErr w:type="gramStart"/>
+      <w:r>
+        <w:rPr>
+          <w:rFonts w:ascii="Arial" w:hAnsi="Arial" w:cs="Arial"/>
+          <w:sz w:val="24"/>
+          <w:szCs w:val="24"/>
+        </w:rPr>
+        <w:t>completely</w:t>
+      </w:r>
+      <w:r>
+        <w:rPr>
+          <w:rFonts w:ascii="Arial" w:hAnsi="Arial" w:cs="Arial"/>
+          <w:sz w:val="24"/>
+          <w:szCs w:val="24"/>
+        </w:rPr>
+        <w:t xml:space="preserve"> filled</w:t>
+      </w:r>
+      <w:proofErr w:type="gramEnd"/>
+      <w:r>
+        <w:rPr>
+          <w:rFonts w:ascii="Arial" w:hAnsi="Arial" w:cs="Arial"/>
+          <w:sz w:val="24"/>
+          <w:szCs w:val="24"/>
+        </w:rPr>
+        <w:t xml:space="preserve"> with “Hello There” “Hello There2” “Hello There3” and “Hello There4”</w:t>
+      </w:r>
+    </w:p>
+    <w:p>
+      <w:pPr>
+        <w:rPr>
+          <w:rFonts w:ascii="Arial" w:hAnsi="Arial" w:cs="Arial"/>
+          <w:sz w:val="24"/>
+          <w:szCs w:val="24"/>
+        </w:rPr>
+      </w:pPr>
+      <w:r>
+        <w:rPr>
+          <w:rFonts w:ascii="Arial" w:hAnsi="Arial" w:cs="Arial"/>
+          <w:sz w:val="24"/>
+          <w:szCs w:val="24"/>
+        </w:rPr>
+        <w:br w:type="page"/>
+      </w:r>
+    </w:p>
+    <w:p>
+      <w:pPr>
+        <w:jc w:val="center"/>
+        <w:rPr>
+          <w:b/>
+          <w:bCs/>
+          <w:sz w:val="32"/>
+          <w:szCs w:val="32"/>
+        </w:rPr>
+      </w:pPr>
+      <w:r>
+        <w:rPr>
+          <w:b/>
+          <w:bCs/>
+          <w:sz w:val="32"/>
+          <w:szCs w:val="32"/>
+        </w:rPr>
+        <w:lastRenderedPageBreak/>
+        <w:t>Test</w:t>
+      </w:r>
+      <w:r>
+        <w:rPr>
+          <w:b/>
+          <w:bCs/>
+          <w:sz w:val="32"/>
+          <w:szCs w:val="32"/>
+        </w:rPr>
+        <w:t>4</w:t>
+      </w:r>
+    </w:p>
+    <w:p>
+      <w:pPr>
+        <w:pStyle w:val="ListParagraph"/>
+        <w:numPr>
+          <w:ilvl w:val="0"/>
+          <w:numId w:val="5"/>
+        </w:numPr>
+        <w:spacing w:line="256" w:lineRule="auto"/>
+        <w:rPr>
+          <w:rFonts w:ascii="Arial" w:hAnsi="Arial" w:cs="Arial"/>
+          <w:sz w:val="24"/>
+          <w:szCs w:val="24"/>
+        </w:rPr>
+      </w:pPr>
+      <w:r>
+        <w:rPr>
+          <w:rFonts w:ascii="Arial" w:hAnsi="Arial" w:cs="Arial"/>
+          <w:sz w:val="24"/>
+          <w:szCs w:val="24"/>
+        </w:rPr>
+        <w:t xml:space="preserve">Start </w:t>
+      </w:r>
+      <w:proofErr w:type="spellStart"/>
+      <w:r>
+        <w:rPr>
+          <w:rFonts w:ascii="Arial" w:hAnsi="Arial" w:cs="Arial"/>
+          <w:sz w:val="24"/>
+          <w:szCs w:val="24"/>
+        </w:rPr>
+        <w:t>VirtuCardClient</w:t>
+      </w:r>
+      <w:proofErr w:type="spellEnd"/>
+      <w:r>
+        <w:rPr>
+          <w:rFonts w:ascii="Arial" w:hAnsi="Arial" w:cs="Arial"/>
+          <w:sz w:val="24"/>
+          <w:szCs w:val="24"/>
+        </w:rPr>
+        <w:t xml:space="preserve"> application</w:t>
+      </w:r>
+    </w:p>
+    <w:p>
+      <w:pPr>
+        <w:pStyle w:val="ListParagraph"/>
+        <w:numPr>
+          <w:ilvl w:val="0"/>
+          <w:numId w:val="5"/>
+        </w:numPr>
+        <w:spacing w:line="256" w:lineRule="auto"/>
+        <w:rPr>
+          <w:rFonts w:ascii="Arial" w:hAnsi="Arial" w:cs="Arial"/>
+          <w:sz w:val="24"/>
+          <w:szCs w:val="24"/>
+        </w:rPr>
+      </w:pPr>
+      <w:r>
+        <w:rPr>
+          <w:rFonts w:ascii="Arial" w:hAnsi="Arial" w:cs="Arial"/>
+          <w:sz w:val="24"/>
+          <w:szCs w:val="24"/>
+        </w:rPr>
+        <w:t>Click the button labeled “Sign In”</w:t>
+      </w:r>
+    </w:p>
+    <w:p>
+      <w:pPr>
+        <w:pStyle w:val="ListParagraph"/>
+        <w:numPr>
+          <w:ilvl w:val="0"/>
+          <w:numId w:val="5"/>
+        </w:numPr>
+        <w:spacing w:line="256" w:lineRule="auto"/>
+        <w:rPr>
+          <w:rFonts w:ascii="Arial" w:hAnsi="Arial" w:cs="Arial"/>
+          <w:sz w:val="24"/>
+          <w:szCs w:val="24"/>
+        </w:rPr>
+      </w:pPr>
+      <w:r>
+        <w:rPr>
+          <w:rFonts w:ascii="Arial" w:hAnsi="Arial" w:cs="Arial"/>
+          <w:sz w:val="24"/>
+          <w:szCs w:val="24"/>
+        </w:rPr>
+        <w:t xml:space="preserve">Enter </w:t>
+      </w:r>
+      <w:r>
+        <w:rPr>
+          <w:rFonts w:ascii="Arial" w:hAnsi="Arial" w:cs="Arial"/>
+          <w:sz w:val="24"/>
+          <w:szCs w:val="24"/>
+          <w:shd w:val="clear" w:color="auto" w:fill="FFFFFF"/>
+        </w:rPr>
+        <w:t>“virtucards01@gmail.com” into the text input labeled “Enter email…”</w:t>
+      </w:r>
+    </w:p>
+    <w:p>
+      <w:pPr>
+        <w:pStyle w:val="ListParagraph"/>
+        <w:numPr>
+          <w:ilvl w:val="0"/>
+          <w:numId w:val="5"/>
+        </w:numPr>
+        <w:spacing w:line="256" w:lineRule="auto"/>
+        <w:rPr>
+          <w:rFonts w:ascii="Arial" w:hAnsi="Arial" w:cs="Arial"/>
+          <w:sz w:val="24"/>
+          <w:szCs w:val="24"/>
+        </w:rPr>
+      </w:pPr>
+      <w:r>
+        <w:rPr>
+          <w:rFonts w:ascii="Arial" w:hAnsi="Arial" w:cs="Arial"/>
+          <w:sz w:val="24"/>
+          <w:szCs w:val="24"/>
+          <w:shd w:val="clear" w:color="auto" w:fill="FFFFFF"/>
+        </w:rPr>
+        <w:t>Enter “Testing1” into the text input labeled “Enter password…”</w:t>
+      </w:r>
+    </w:p>
+    <w:p>
+      <w:pPr>
+        <w:pStyle w:val="ListParagraph"/>
+        <w:numPr>
+          <w:ilvl w:val="0"/>
+          <w:numId w:val="5"/>
+        </w:numPr>
+        <w:spacing w:line="256" w:lineRule="auto"/>
+        <w:rPr>
+          <w:rFonts w:ascii="Arial" w:hAnsi="Arial" w:cs="Arial"/>
+          <w:sz w:val="24"/>
+          <w:szCs w:val="24"/>
+        </w:rPr>
+      </w:pPr>
+      <w:r>
+        <w:rPr>
+          <w:rFonts w:ascii="Arial" w:hAnsi="Arial" w:cs="Arial"/>
+          <w:sz w:val="24"/>
+          <w:szCs w:val="24"/>
+          <w:shd w:val="clear" w:color="auto" w:fill="FFFFFF"/>
+        </w:rPr>
+        <w:t>Press the button labeled “Login”</w:t>
+      </w:r>
+    </w:p>
+    <w:p>
+      <w:pPr>
+        <w:pStyle w:val="ListParagraph"/>
+        <w:numPr>
+          <w:ilvl w:val="0"/>
+          <w:numId w:val="5"/>
+        </w:numPr>
+        <w:spacing w:line="256" w:lineRule="auto"/>
+        <w:rPr>
+          <w:rFonts w:ascii="Arial" w:hAnsi="Arial" w:cs="Arial"/>
+          <w:b/>
+          <w:bCs/>
+          <w:sz w:val="24"/>
+          <w:szCs w:val="24"/>
+        </w:rPr>
+      </w:pPr>
+      <w:r>
+        <w:rPr>
+          <w:rFonts w:ascii="Arial" w:hAnsi="Arial" w:cs="Arial"/>
+          <w:sz w:val="24"/>
+          <w:szCs w:val="24"/>
+          <w:shd w:val="clear" w:color="auto" w:fill="FFFFFF"/>
+        </w:rPr>
+        <w:t>A window should appear saying “Login Success”</w:t>
+      </w:r>
+    </w:p>
+    <w:p>
+      <w:pPr>
+        <w:pStyle w:val="ListParagraph"/>
+        <w:numPr>
+          <w:ilvl w:val="0"/>
+          <w:numId w:val="5"/>
+        </w:numPr>
+        <w:spacing w:line="256" w:lineRule="auto"/>
+        <w:rPr>
+          <w:rFonts w:ascii="Arial" w:hAnsi="Arial" w:cs="Arial"/>
+          <w:sz w:val="24"/>
+          <w:szCs w:val="24"/>
+        </w:rPr>
+      </w:pPr>
+      <w:r>
+        <w:rPr>
+          <w:rFonts w:ascii="Arial" w:hAnsi="Arial" w:cs="Arial"/>
+          <w:sz w:val="24"/>
+          <w:szCs w:val="24"/>
+        </w:rPr>
+        <w:t>Press the OK button that appears on that window</w:t>
+      </w:r>
+    </w:p>
+    <w:p>
+      <w:pPr>
+        <w:pStyle w:val="ListParagraph"/>
+        <w:numPr>
+          <w:ilvl w:val="0"/>
+          <w:numId w:val="5"/>
+        </w:numPr>
+        <w:spacing w:line="256" w:lineRule="auto"/>
+        <w:rPr>
+          <w:rFonts w:ascii="Arial" w:hAnsi="Arial" w:cs="Arial"/>
+          <w:sz w:val="24"/>
+          <w:szCs w:val="24"/>
+        </w:rPr>
+      </w:pPr>
+      <w:r>
+        <w:rPr>
+          <w:rFonts w:ascii="Arial" w:hAnsi="Arial" w:cs="Arial"/>
+          <w:sz w:val="24"/>
+          <w:szCs w:val="24"/>
+        </w:rPr>
+        <w:t xml:space="preserve">Start a second </w:t>
+      </w:r>
+      <w:proofErr w:type="spellStart"/>
+      <w:r>
+        <w:rPr>
+          <w:rFonts w:ascii="Arial" w:hAnsi="Arial" w:cs="Arial"/>
+          <w:sz w:val="24"/>
+          <w:szCs w:val="24"/>
+        </w:rPr>
+        <w:t>VirtuCardHost</w:t>
+      </w:r>
+      <w:proofErr w:type="spellEnd"/>
+      <w:r>
+        <w:rPr>
+          <w:rFonts w:ascii="Arial" w:hAnsi="Arial" w:cs="Arial"/>
+          <w:sz w:val="24"/>
+          <w:szCs w:val="24"/>
+        </w:rPr>
+        <w:t xml:space="preserve"> application</w:t>
+      </w:r>
+    </w:p>
+    <w:p>
+      <w:pPr>
+        <w:pStyle w:val="ListParagraph"/>
+        <w:numPr>
+          <w:ilvl w:val="0"/>
+          <w:numId w:val="5"/>
+        </w:numPr>
+        <w:spacing w:line="256" w:lineRule="auto"/>
+        <w:rPr>
+          <w:rFonts w:ascii="Arial" w:hAnsi="Arial" w:cs="Arial"/>
+          <w:sz w:val="24"/>
+          <w:szCs w:val="24"/>
+        </w:rPr>
+      </w:pPr>
+      <w:r>
+        <w:rPr>
+          <w:rFonts w:ascii="Arial" w:hAnsi="Arial" w:cs="Arial"/>
+          <w:sz w:val="24"/>
+          <w:szCs w:val="24"/>
+        </w:rPr>
+        <w:t>Repeat steps 2-7, but use “virtucards02@gmail.com” as the email and use “Testing1” as the password.</w:t>
+      </w:r>
+    </w:p>
+    <w:p>
+      <w:pPr>
+        <w:pStyle w:val="ListParagraph"/>
+        <w:numPr>
+          <w:ilvl w:val="0"/>
+          <w:numId w:val="5"/>
+        </w:numPr>
+        <w:spacing w:line="256" w:lineRule="auto"/>
+        <w:rPr>
+          <w:rFonts w:ascii="Arial" w:hAnsi="Arial" w:cs="Arial"/>
+          <w:sz w:val="24"/>
+          <w:szCs w:val="24"/>
+        </w:rPr>
+      </w:pPr>
+      <w:r>
+        <w:rPr>
+          <w:rFonts w:ascii="Arial" w:hAnsi="Arial" w:cs="Arial"/>
+          <w:sz w:val="24"/>
+          <w:szCs w:val="24"/>
+        </w:rPr>
+        <w:t xml:space="preserve">Start </w:t>
+      </w:r>
+      <w:proofErr w:type="spellStart"/>
+      <w:r>
+        <w:rPr>
+          <w:rFonts w:ascii="Arial" w:hAnsi="Arial" w:cs="Arial"/>
+          <w:sz w:val="24"/>
+          <w:szCs w:val="24"/>
+        </w:rPr>
+        <w:t>VirtuCardHost</w:t>
+      </w:r>
+      <w:proofErr w:type="spellEnd"/>
+      <w:r>
+        <w:rPr>
+          <w:rFonts w:ascii="Arial" w:hAnsi="Arial" w:cs="Arial"/>
+          <w:sz w:val="24"/>
+          <w:szCs w:val="24"/>
+        </w:rPr>
+        <w:t xml:space="preserve"> application</w:t>
+      </w:r>
+    </w:p>
+    <w:p>
+      <w:pPr>
+        <w:pStyle w:val="ListParagraph"/>
+        <w:numPr>
+          <w:ilvl w:val="0"/>
+          <w:numId w:val="5"/>
+        </w:numPr>
+        <w:spacing w:line="256" w:lineRule="auto"/>
+        <w:rPr>
+          <w:rFonts w:ascii="Arial" w:hAnsi="Arial" w:cs="Arial"/>
+          <w:sz w:val="24"/>
+          <w:szCs w:val="24"/>
+        </w:rPr>
+      </w:pPr>
+      <w:r>
+        <w:rPr>
+          <w:rFonts w:ascii="Arial" w:hAnsi="Arial" w:cs="Arial"/>
+          <w:sz w:val="24"/>
+          <w:szCs w:val="24"/>
+        </w:rPr>
+        <w:t xml:space="preserve">Repeat steps 2-7 but on the </w:t>
+      </w:r>
+      <w:proofErr w:type="spellStart"/>
+      <w:r>
+        <w:rPr>
+          <w:rFonts w:ascii="Arial" w:hAnsi="Arial" w:cs="Arial"/>
+          <w:sz w:val="24"/>
+          <w:szCs w:val="24"/>
+        </w:rPr>
+        <w:t>VirtuCardHost</w:t>
+      </w:r>
+      <w:proofErr w:type="spellEnd"/>
+      <w:r>
+        <w:rPr>
+          <w:rFonts w:ascii="Arial" w:hAnsi="Arial" w:cs="Arial"/>
+          <w:sz w:val="24"/>
+          <w:szCs w:val="24"/>
+        </w:rPr>
+        <w:t xml:space="preserve"> application</w:t>
+      </w:r>
+    </w:p>
+    <w:p>
+      <w:pPr>
+        <w:pStyle w:val="ListParagraph"/>
+        <w:numPr>
+          <w:ilvl w:val="0"/>
+          <w:numId w:val="5"/>
+        </w:numPr>
+        <w:spacing w:line="256" w:lineRule="auto"/>
+        <w:rPr>
+          <w:rFonts w:ascii="Arial" w:hAnsi="Arial" w:cs="Arial"/>
+          <w:sz w:val="24"/>
+          <w:szCs w:val="24"/>
+        </w:rPr>
+      </w:pPr>
+      <w:r>
+        <w:rPr>
+          <w:rFonts w:ascii="Arial" w:hAnsi="Arial" w:cs="Arial"/>
+          <w:sz w:val="24"/>
+          <w:szCs w:val="24"/>
+        </w:rPr>
+        <w:t>The checkbox “Allow Host to Join” should be checked on the host</w:t>
+      </w:r>
+    </w:p>
+    <w:p>
+      <w:pPr>
+        <w:pStyle w:val="ListParagraph"/>
+        <w:numPr>
+          <w:ilvl w:val="0"/>
+          <w:numId w:val="5"/>
+        </w:numPr>
+        <w:spacing w:line="256" w:lineRule="auto"/>
+        <w:rPr>
+          <w:rFonts w:ascii="Arial" w:hAnsi="Arial" w:cs="Arial"/>
+          <w:sz w:val="24"/>
+          <w:szCs w:val="24"/>
+        </w:rPr>
+      </w:pPr>
+      <w:r>
+        <w:rPr>
+          <w:rFonts w:ascii="Arial" w:hAnsi="Arial" w:cs="Arial"/>
+          <w:sz w:val="24"/>
+          <w:szCs w:val="24"/>
+        </w:rPr>
+        <w:t>Select the “</w:t>
+      </w:r>
+      <w:proofErr w:type="spellStart"/>
+      <w:r>
+        <w:rPr>
+          <w:rFonts w:ascii="Arial" w:hAnsi="Arial" w:cs="Arial"/>
+          <w:sz w:val="24"/>
+          <w:szCs w:val="24"/>
+        </w:rPr>
+        <w:t>Freeplay</w:t>
+      </w:r>
+      <w:proofErr w:type="spellEnd"/>
+      <w:r>
+        <w:rPr>
+          <w:rFonts w:ascii="Arial" w:hAnsi="Arial" w:cs="Arial"/>
+          <w:sz w:val="24"/>
+          <w:szCs w:val="24"/>
+        </w:rPr>
+        <w:t>” option from the game choices dropdown</w:t>
+      </w:r>
+    </w:p>
+    <w:p>
+      <w:pPr>
+        <w:pStyle w:val="ListParagraph"/>
+        <w:numPr>
+          <w:ilvl w:val="0"/>
+          <w:numId w:val="5"/>
+        </w:numPr>
+        <w:spacing w:line="256" w:lineRule="auto"/>
+        <w:rPr>
+          <w:rFonts w:ascii="Arial" w:hAnsi="Arial" w:cs="Arial"/>
+          <w:sz w:val="24"/>
+          <w:szCs w:val="24"/>
+        </w:rPr>
+      </w:pPr>
+      <w:r>
+        <w:rPr>
+          <w:rFonts w:ascii="Arial" w:hAnsi="Arial" w:cs="Arial"/>
+          <w:sz w:val="24"/>
+          <w:szCs w:val="24"/>
+        </w:rPr>
+        <w:t>Press the Create Game button</w:t>
+      </w:r>
+    </w:p>
+    <w:p>
+      <w:pPr>
+        <w:pStyle w:val="ListParagraph"/>
+        <w:numPr>
+          <w:ilvl w:val="0"/>
+          <w:numId w:val="5"/>
+        </w:numPr>
+        <w:spacing w:line="256" w:lineRule="auto"/>
+        <w:rPr>
+          <w:rFonts w:ascii="Arial" w:hAnsi="Arial" w:cs="Arial"/>
+          <w:sz w:val="24"/>
+          <w:szCs w:val="24"/>
+        </w:rPr>
+      </w:pPr>
+      <w:r>
+        <w:rPr>
+          <w:rFonts w:ascii="Arial" w:hAnsi="Arial" w:cs="Arial"/>
+          <w:sz w:val="24"/>
+          <w:szCs w:val="24"/>
+        </w:rPr>
+        <w:t xml:space="preserve">In the first </w:t>
+      </w:r>
+      <w:proofErr w:type="spellStart"/>
+      <w:r>
+        <w:rPr>
+          <w:rFonts w:ascii="Arial" w:hAnsi="Arial" w:cs="Arial"/>
+          <w:sz w:val="24"/>
+          <w:szCs w:val="24"/>
+        </w:rPr>
+        <w:t>VirtuCardClient</w:t>
+      </w:r>
+      <w:proofErr w:type="spellEnd"/>
+      <w:r>
+        <w:rPr>
+          <w:rFonts w:ascii="Arial" w:hAnsi="Arial" w:cs="Arial"/>
+          <w:sz w:val="24"/>
+          <w:szCs w:val="24"/>
+        </w:rPr>
+        <w:t xml:space="preserve"> application enter the 6-character room code found on the host’s screen into the field labeled “Enter Code…”</w:t>
+      </w:r>
+    </w:p>
+    <w:p>
+      <w:pPr>
+        <w:pStyle w:val="ListParagraph"/>
+        <w:numPr>
+          <w:ilvl w:val="0"/>
+          <w:numId w:val="5"/>
+        </w:numPr>
+        <w:spacing w:line="256" w:lineRule="auto"/>
+        <w:rPr>
+          <w:rFonts w:ascii="Arial" w:hAnsi="Arial" w:cs="Arial"/>
+          <w:sz w:val="24"/>
+          <w:szCs w:val="24"/>
+        </w:rPr>
+      </w:pPr>
+      <w:r>
+        <w:rPr>
+          <w:rFonts w:ascii="Arial" w:hAnsi="Arial" w:cs="Arial"/>
+          <w:sz w:val="24"/>
+          <w:szCs w:val="24"/>
+        </w:rPr>
+        <w:t>Press the Join Game button after it has loaded</w:t>
+      </w:r>
+    </w:p>
+    <w:p>
+      <w:pPr>
+        <w:pStyle w:val="ListParagraph"/>
+        <w:numPr>
+          <w:ilvl w:val="0"/>
+          <w:numId w:val="5"/>
+        </w:numPr>
+        <w:spacing w:line="256" w:lineRule="auto"/>
+        <w:rPr>
+          <w:rFonts w:ascii="Arial" w:hAnsi="Arial" w:cs="Arial"/>
+          <w:sz w:val="24"/>
+          <w:szCs w:val="24"/>
+        </w:rPr>
+      </w:pPr>
+      <w:r>
+        <w:rPr>
+          <w:rFonts w:ascii="Arial" w:hAnsi="Arial" w:cs="Arial"/>
+          <w:sz w:val="24"/>
+          <w:szCs w:val="24"/>
+        </w:rPr>
+        <w:t xml:space="preserve">Repeat previous two steps except on the second </w:t>
+      </w:r>
+      <w:proofErr w:type="spellStart"/>
+      <w:r>
+        <w:rPr>
+          <w:rFonts w:ascii="Arial" w:hAnsi="Arial" w:cs="Arial"/>
+          <w:sz w:val="24"/>
+          <w:szCs w:val="24"/>
+        </w:rPr>
+        <w:t>VirtuCardClient</w:t>
+      </w:r>
+      <w:proofErr w:type="spellEnd"/>
+      <w:r>
+        <w:rPr>
+          <w:rFonts w:ascii="Arial" w:hAnsi="Arial" w:cs="Arial"/>
+          <w:sz w:val="24"/>
+          <w:szCs w:val="24"/>
+        </w:rPr>
+        <w:t xml:space="preserve"> application</w:t>
+      </w:r>
+    </w:p>
+    <w:p>
+      <w:pPr>
+        <w:pStyle w:val="ListParagraph"/>
+        <w:numPr>
+          <w:ilvl w:val="0"/>
+          <w:numId w:val="5"/>
+        </w:numPr>
+        <w:spacing w:line="256" w:lineRule="auto"/>
+        <w:rPr>
+          <w:rFonts w:ascii="Arial" w:hAnsi="Arial" w:cs="Arial"/>
+          <w:sz w:val="24"/>
+          <w:szCs w:val="24"/>
+        </w:rPr>
+      </w:pPr>
+      <w:r>
+        <w:rPr>
+          <w:rFonts w:ascii="Arial" w:hAnsi="Arial" w:cs="Arial"/>
+          <w:sz w:val="24"/>
+          <w:szCs w:val="24"/>
+        </w:rPr>
+        <w:t>Press the Start Game button on the host application</w:t>
+      </w:r>
+    </w:p>
+    <w:p>
+      <w:pPr>
+        <w:pStyle w:val="ListParagraph"/>
+        <w:numPr>
+          <w:ilvl w:val="0"/>
+          <w:numId w:val="5"/>
+        </w:numPr>
+        <w:spacing w:line="256" w:lineRule="auto"/>
+        <w:rPr>
+          <w:rFonts w:ascii="Arial" w:hAnsi="Arial" w:cs="Arial"/>
+          <w:sz w:val="24"/>
+          <w:szCs w:val="24"/>
+        </w:rPr>
+      </w:pPr>
+      <w:r>
+        <w:rPr>
+          <w:rFonts w:ascii="Arial" w:hAnsi="Arial" w:cs="Arial"/>
+          <w:sz w:val="24"/>
+          <w:szCs w:val="24"/>
+        </w:rPr>
+        <w:t>On one client, enter the text “Hello There” into the field labeled “Enter Message Here…”</w:t>
+      </w:r>
+    </w:p>
+    <w:p>
+      <w:pPr>
+        <w:pStyle w:val="ListParagraph"/>
+        <w:numPr>
+          <w:ilvl w:val="0"/>
+          <w:numId w:val="5"/>
+        </w:numPr>
+        <w:spacing w:line="256" w:lineRule="auto"/>
+        <w:rPr>
+          <w:rFonts w:ascii="Arial" w:hAnsi="Arial" w:cs="Arial"/>
+          <w:sz w:val="24"/>
+          <w:szCs w:val="24"/>
+        </w:rPr>
+      </w:pPr>
+      <w:r>
+        <w:rPr>
+          <w:rFonts w:ascii="Arial" w:hAnsi="Arial" w:cs="Arial"/>
+          <w:sz w:val="24"/>
+          <w:szCs w:val="24"/>
+        </w:rPr>
+        <w:t>Press the Send button on the client</w:t>
+      </w:r>
+    </w:p>
+    <w:p>
+      <w:pPr>
+        <w:pStyle w:val="ListParagraph"/>
+        <w:numPr>
+          <w:ilvl w:val="0"/>
+          <w:numId w:val="5"/>
+        </w:numPr>
+        <w:spacing w:line="256" w:lineRule="auto"/>
+        <w:rPr>
+          <w:rFonts w:ascii="Arial" w:hAnsi="Arial" w:cs="Arial"/>
+          <w:sz w:val="24"/>
+          <w:szCs w:val="24"/>
+        </w:rPr>
+      </w:pPr>
+      <w:r>
+        <w:rPr>
+          <w:rFonts w:ascii="Arial" w:hAnsi="Arial" w:cs="Arial"/>
+          <w:sz w:val="24"/>
+          <w:szCs w:val="24"/>
+        </w:rPr>
+        <w:t>On the same client, enter the text “Hello There2” into the field labeled “Enter Message Here…”</w:t>
+      </w:r>
+    </w:p>
+    <w:p>
+      <w:pPr>
+        <w:pStyle w:val="ListParagraph"/>
+        <w:numPr>
+          <w:ilvl w:val="0"/>
+          <w:numId w:val="5"/>
+        </w:numPr>
+        <w:spacing w:line="256" w:lineRule="auto"/>
+        <w:rPr>
+          <w:rFonts w:ascii="Arial" w:hAnsi="Arial" w:cs="Arial"/>
+          <w:sz w:val="24"/>
+          <w:szCs w:val="24"/>
+        </w:rPr>
+      </w:pPr>
+      <w:r>
+        <w:rPr>
+          <w:rFonts w:ascii="Arial" w:hAnsi="Arial" w:cs="Arial"/>
+          <w:sz w:val="24"/>
+          <w:szCs w:val="24"/>
+        </w:rPr>
+        <w:t>Press the Send button on the client</w:t>
+      </w:r>
+    </w:p>
+    <w:p>
+      <w:pPr>
+        <w:pStyle w:val="ListParagraph"/>
+        <w:numPr>
+          <w:ilvl w:val="0"/>
+          <w:numId w:val="5"/>
+        </w:numPr>
+        <w:spacing w:line="256" w:lineRule="auto"/>
+        <w:rPr>
+          <w:rFonts w:ascii="Arial" w:hAnsi="Arial" w:cs="Arial"/>
+          <w:sz w:val="24"/>
+          <w:szCs w:val="24"/>
+        </w:rPr>
+      </w:pPr>
+      <w:r>
+        <w:rPr>
+          <w:rFonts w:ascii="Arial" w:hAnsi="Arial" w:cs="Arial"/>
+          <w:sz w:val="24"/>
+          <w:szCs w:val="24"/>
+        </w:rPr>
+        <w:t>On the same client, enter the text “Hello There3” into the field labeled “Enter Message Here…”</w:t>
+      </w:r>
+    </w:p>
+    <w:p>
+      <w:pPr>
+        <w:pStyle w:val="ListParagraph"/>
+        <w:numPr>
+          <w:ilvl w:val="0"/>
+          <w:numId w:val="5"/>
+        </w:numPr>
+        <w:spacing w:line="256" w:lineRule="auto"/>
+        <w:rPr>
+          <w:rFonts w:ascii="Arial" w:hAnsi="Arial" w:cs="Arial"/>
+          <w:sz w:val="24"/>
+          <w:szCs w:val="24"/>
+        </w:rPr>
+      </w:pPr>
+      <w:r>
+        <w:rPr>
+          <w:rFonts w:ascii="Arial" w:hAnsi="Arial" w:cs="Arial"/>
+          <w:sz w:val="24"/>
+          <w:szCs w:val="24"/>
+        </w:rPr>
+        <w:t>Press the Send button on the client</w:t>
+      </w:r>
+    </w:p>
+    <w:p>
+      <w:pPr>
+        <w:pStyle w:val="ListParagraph"/>
+        <w:numPr>
+          <w:ilvl w:val="0"/>
+          <w:numId w:val="5"/>
+        </w:numPr>
+        <w:spacing w:line="256" w:lineRule="auto"/>
+        <w:rPr>
+          <w:rFonts w:ascii="Arial" w:hAnsi="Arial" w:cs="Arial"/>
+          <w:sz w:val="24"/>
+          <w:szCs w:val="24"/>
+        </w:rPr>
+      </w:pPr>
+      <w:r>
+        <w:rPr>
+          <w:rFonts w:ascii="Arial" w:hAnsi="Arial" w:cs="Arial"/>
+          <w:sz w:val="24"/>
+          <w:szCs w:val="24"/>
+        </w:rPr>
+        <w:t>On the same client, enter the text “Hello There4” into the field labeled “Enter Message Here…”</w:t>
+      </w:r>
+    </w:p>
+    <w:p>
+      <w:pPr>
+        <w:pStyle w:val="ListParagraph"/>
+        <w:numPr>
+          <w:ilvl w:val="0"/>
+          <w:numId w:val="5"/>
+        </w:numPr>
+        <w:spacing w:line="256" w:lineRule="auto"/>
+        <w:rPr>
+          <w:rFonts w:ascii="Arial" w:hAnsi="Arial" w:cs="Arial"/>
+          <w:sz w:val="24"/>
+          <w:szCs w:val="24"/>
+        </w:rPr>
+      </w:pPr>
+      <w:r>
+        <w:rPr>
+          <w:rFonts w:ascii="Arial" w:hAnsi="Arial" w:cs="Arial"/>
+          <w:sz w:val="24"/>
+          <w:szCs w:val="24"/>
+        </w:rPr>
+        <w:t>Press the Send button on the client</w:t>
+      </w:r>
+    </w:p>
+    <w:p>
+      <w:pPr>
+        <w:pStyle w:val="ListParagraph"/>
+        <w:numPr>
+          <w:ilvl w:val="0"/>
+          <w:numId w:val="5"/>
+        </w:numPr>
+        <w:spacing w:line="256" w:lineRule="auto"/>
+        <w:rPr>
+          <w:rFonts w:ascii="Arial" w:hAnsi="Arial" w:cs="Arial"/>
+          <w:sz w:val="24"/>
+          <w:szCs w:val="24"/>
+        </w:rPr>
+      </w:pPr>
+      <w:r>
+        <w:rPr>
+          <w:rFonts w:ascii="Arial" w:hAnsi="Arial" w:cs="Arial"/>
+          <w:sz w:val="24"/>
+          <w:szCs w:val="24"/>
+        </w:rPr>
+        <w:t>On the same client, enter the text “Hello There</w:t>
+      </w:r>
+      <w:r>
+        <w:rPr>
+          <w:rFonts w:ascii="Arial" w:hAnsi="Arial" w:cs="Arial"/>
+          <w:sz w:val="24"/>
+          <w:szCs w:val="24"/>
+        </w:rPr>
+        <w:t>5</w:t>
+      </w:r>
+      <w:r>
+        <w:rPr>
+          <w:rFonts w:ascii="Arial" w:hAnsi="Arial" w:cs="Arial"/>
+          <w:sz w:val="24"/>
+          <w:szCs w:val="24"/>
+        </w:rPr>
+        <w:t>” into the field labeled “Enter Message Here…”</w:t>
+      </w:r>
+    </w:p>
+    <w:p>
+      <w:pPr>
+        <w:pStyle w:val="ListParagraph"/>
+        <w:numPr>
+          <w:ilvl w:val="0"/>
+          <w:numId w:val="5"/>
+        </w:numPr>
+        <w:spacing w:line="256" w:lineRule="auto"/>
+        <w:rPr>
+          <w:rFonts w:ascii="Arial" w:hAnsi="Arial" w:cs="Arial"/>
+          <w:sz w:val="24"/>
+          <w:szCs w:val="24"/>
+        </w:rPr>
+      </w:pPr>
+      <w:r>
+        <w:rPr>
+          <w:rFonts w:ascii="Arial" w:hAnsi="Arial" w:cs="Arial"/>
+          <w:sz w:val="24"/>
+          <w:szCs w:val="24"/>
+        </w:rPr>
+        <w:t>Press the Send button on the client</w:t>
+      </w:r>
+    </w:p>
+    <w:p>
+      <w:pPr>
+        <w:spacing w:line="256" w:lineRule="auto"/>
+        <w:ind w:left="360"/>
+        <w:rPr>
+          <w:rFonts w:ascii="Arial" w:hAnsi="Arial" w:cs="Arial"/>
+          <w:sz w:val="24"/>
+          <w:szCs w:val="24"/>
+        </w:rPr>
+      </w:pPr>
+      <w:r>
+        <w:rPr>
+          <w:rFonts w:ascii="Arial" w:hAnsi="Arial" w:cs="Arial"/>
+          <w:b/>
+          <w:bCs/>
+          <w:sz w:val="24"/>
+          <w:szCs w:val="24"/>
+        </w:rPr>
+        <w:t xml:space="preserve">Expected Result: </w:t>
+      </w:r>
+      <w:r>
+        <w:rPr>
+          <w:rFonts w:ascii="Arial" w:hAnsi="Arial" w:cs="Arial"/>
+          <w:sz w:val="24"/>
+          <w:szCs w:val="24"/>
+        </w:rPr>
+        <w:t xml:space="preserve">Both the host and each of the clients should have their chat windows </w:t>
+      </w:r>
+      <w:proofErr w:type="gramStart"/>
+      <w:r>
+        <w:rPr>
+          <w:rFonts w:ascii="Arial" w:hAnsi="Arial" w:cs="Arial"/>
+          <w:sz w:val="24"/>
+          <w:szCs w:val="24"/>
+        </w:rPr>
+        <w:t>completely filled</w:t>
+      </w:r>
+      <w:proofErr w:type="gramEnd"/>
+      <w:r>
+        <w:rPr>
+          <w:rFonts w:ascii="Arial" w:hAnsi="Arial" w:cs="Arial"/>
+          <w:sz w:val="24"/>
+          <w:szCs w:val="24"/>
+        </w:rPr>
+        <w:t xml:space="preserve"> with “Hello There2” </w:t>
+      </w:r>
+      <w:r>
+        <w:rPr>
+          <w:rFonts w:ascii="Arial" w:hAnsi="Arial" w:cs="Arial"/>
+          <w:sz w:val="24"/>
+          <w:szCs w:val="24"/>
+        </w:rPr>
+        <w:t>“Hello There3” “Hello There</w:t>
+      </w:r>
+      <w:r>
+        <w:rPr>
+          <w:rFonts w:ascii="Arial" w:hAnsi="Arial" w:cs="Arial"/>
+          <w:sz w:val="24"/>
+          <w:szCs w:val="24"/>
+        </w:rPr>
+        <w:t>4</w:t>
+      </w:r>
+      <w:r>
+        <w:rPr>
+          <w:rFonts w:ascii="Arial" w:hAnsi="Arial" w:cs="Arial"/>
+          <w:sz w:val="24"/>
+          <w:szCs w:val="24"/>
+        </w:rPr>
+        <w:t xml:space="preserve">” </w:t>
+      </w:r>
+      <w:r>
+        <w:rPr>
+          <w:rFonts w:ascii="Arial" w:hAnsi="Arial" w:cs="Arial"/>
+          <w:sz w:val="24"/>
+          <w:szCs w:val="24"/>
+        </w:rPr>
+        <w:t>and “Hello There</w:t>
+      </w:r>
+      <w:r>
+        <w:rPr>
+          <w:rFonts w:ascii="Arial" w:hAnsi="Arial" w:cs="Arial"/>
+          <w:sz w:val="24"/>
+          <w:szCs w:val="24"/>
+        </w:rPr>
+        <w:t>5</w:t>
+      </w:r>
+      <w:r>
+        <w:rPr>
+          <w:rFonts w:ascii="Arial" w:hAnsi="Arial" w:cs="Arial"/>
+          <w:sz w:val="24"/>
+          <w:szCs w:val="24"/>
+        </w:rPr>
+        <w:t>”</w:t>
+      </w:r>
+      <w:r>
+        <w:rPr>
+          <w:rFonts w:ascii="Arial" w:hAnsi="Arial" w:cs="Arial"/>
+          <w:sz w:val="24"/>
+          <w:szCs w:val="24"/>
+        </w:rPr>
+        <w:t>. The “Hello There” message should have been removed.</w:t>
+      </w:r>
+    </w:p>
+    <w:p>
+      <w:pPr>
+        <w:spacing w:line="256" w:lineRule="auto"/>
+        <w:ind w:left="360"/>
+        <w:rPr>
+          <w:rFonts w:ascii="Arial" w:hAnsi="Arial" w:cs="Arial"/>
+          <w:sz w:val="24"/>
+          <w:szCs w:val="24"/>
+        </w:rPr>
+      </w:pPr>
+    </w:p>
+    <w:p>
+      <w:pPr>
+        <w:rPr>
+          <w:rFonts w:ascii="Arial" w:hAnsi="Arial" w:cs="Arial"/>
+          <w:sz w:val="24"/>
+          <w:szCs w:val="24"/>
+        </w:rPr>
+      </w:pPr>
+    </w:p>
+    <w:p>
+      <w:pPr>
+        <w:spacing w:line="256" w:lineRule="auto"/>
+        <w:ind w:left="360"/>
+        <w:rPr>
+          <w:rFonts w:ascii="Arial" w:hAnsi="Arial" w:cs="Arial"/>
+          <w:sz w:val="24"/>
+          <w:szCs w:val="24"/>
+        </w:rPr>
+      </w:pPr>
+      <w:r>
+        <w:rPr>
+          <w:rFonts w:ascii="Arial" w:hAnsi="Arial" w:cs="Arial"/>
+          <w:sz w:val="24"/>
+          <w:szCs w:val="24"/>
+        </w:rPr>
+        <w:lastRenderedPageBreak/>
+        <w:drawing>
+          <wp:inline distT="0" distB="0" distL="0" distR="0" wp14:anchorId="3756B2E3" wp14:editId="7175F990">
+            <wp:extent cx="5943600" cy="3219450"/>
+            <wp:effectExtent l="0" t="0" r="0" b="0"/>
+            <wp:docPr id="1" name="Picture 1"/>
+            <wp:cNvGraphicFramePr>
+              <a:graphicFrameLocks xmlns:a="http://schemas.openxmlformats.org/drawingml/2006/main" noChangeAspect="1"/>
+            </wp:cNvGraphicFramePr>
+            <a:graphic xmlns:a="http://schemas.openxmlformats.org/drawingml/2006/main">
+              <a:graphicData uri="http://schemas.openxmlformats.org/drawingml/2006/picture">
+                <pic:pic xmlns:pic="http://schemas.openxmlformats.org/drawingml/2006/picture">
+                  <pic:nvPicPr>
+                    <pic:cNvPr id="1" name=""/>
+                    <pic:cNvPicPr/>
+                  </pic:nvPicPr>
+                  <pic:blipFill>
+                    <a:blip r:embed="rId5"/>
+                    <a:stretch>
+                      <a:fillRect/>
+                    </a:stretch>
+                  </pic:blipFill>
+                  <pic:spPr>
+                    <a:xfrm>
+                      <a:off x="0" y="0"/>
+                      <a:ext cx="5943600" cy="3219450"/>
+                    </a:xfrm>
+                    <a:prstGeom prst="rect">
+                      <a:avLst/>
+                    </a:prstGeom>
+                  </pic:spPr>
+                </pic:pic>
+              </a:graphicData>
+            </a:graphic>
+          </wp:inline>
+        </w:drawing>
+      </w:r>
+    </w:p>
+    <w:p>
+      <w:pPr>
+        <w:rPr>
+          <w:rFonts w:ascii="Arial" w:hAnsi="Arial" w:cs="Arial"/>
+          <w:sz w:val="24"/>
+          <w:szCs w:val="24"/>
+          <w:shd w:val="clear" w:color="auto" w:fill="FFFFFF"/>
+        </w:rPr>
+      </w:pPr>
+      <w:r>
+        <w:rPr>
+          <w:noProof/>
+        </w:rPr>
+        <w:drawing>
+          <wp:inline distT="0" distB="0" distL="0" distR="0" wp14:anchorId="2C27C0F8" wp14:editId="7D67E17F">
+            <wp:extent cx="6153150" cy="3304689"/>
+            <wp:effectExtent l="0" t="0" r="0" b="0"/>
+            <wp:docPr id="2" name="Picture 2"/>
+            <wp:cNvGraphicFramePr>
+              <a:graphicFrameLocks xmlns:a="http://schemas.openxmlformats.org/drawingml/2006/main" noChangeAspect="1"/>
+            </wp:cNvGraphicFramePr>
+            <a:graphic xmlns:a="http://schemas.openxmlformats.org/drawingml/2006/main">
+              <a:graphicData uri="http://schemas.openxmlformats.org/drawingml/2006/picture">
+                <pic:pic xmlns:pic="http://schemas.openxmlformats.org/drawingml/2006/picture">
+                  <pic:nvPicPr>
+                    <pic:cNvPr id="0" name="Picture 1"/>
+                    <pic:cNvPicPr>
+                      <a:picLocks noChangeAspect="1" noChangeArrowheads="1"/>
+                    </pic:cNvPicPr>
+                  </pic:nvPicPr>
+                  <pic:blipFill>
+                    <a:blip r:embed="rId6" cstate="print">
+                      <a:extLst>
+                        <a:ext uri="{28A0092B-C50C-407E-A947-70E740481C1C}">
+                          <a14:useLocalDpi xmlns:a14="http://schemas.microsoft.com/office/drawing/2010/main" val="0"/>
+                        </a:ext>
+                      </a:extLst>
+                    </a:blip>
+                    <a:srcRect/>
+                    <a:stretch>
+                      <a:fillRect/>
+                    </a:stretch>
+                  </pic:blipFill>
+                  <pic:spPr bwMode="auto">
+                    <a:xfrm>
+                      <a:off x="0" y="0"/>
+                      <a:ext cx="6163246" cy="3310111"/>
+                    </a:xfrm>
+                    <a:prstGeom prst="rect">
+                      <a:avLst/>
+                    </a:prstGeom>
+                    <a:noFill/>
+                    <a:ln>
+                      <a:noFill/>
+                    </a:ln>
+                  </pic:spPr>
+                </pic:pic>
+              </a:graphicData>
+            </a:graphic>
+          </wp:inline>
+        </w:drawing>
       </w:r>
     </w:p>
     <w:sectPr>
@@ -615,6 +3401,96 @@
 <file path=word/numbering.xml><?xml version="1.0" encoding="utf-8"?>
 <w:numbering xmlns:wpc="http://schemas.microsoft.com/office/word/2010/wordprocessingCanvas" xmlns:cx="http://schemas.microsoft.com/office/drawing/2014/chartex" xmlns:cx1="http://schemas.microsoft.com/office/drawing/2015/9/8/chartex" xmlns:cx2="http://schemas.microsoft.com/office/drawing/2015/10/21/chartex" xmlns:cx3="http://schemas.microsoft.com/office/drawing/2016/5/9/chartex" xmlns:cx4="http://schemas.microsoft.com/office/drawing/2016/5/10/chartex" xmlns:cx5="http://schemas.microsoft.com/office/drawing/2016/5/11/chartex" xmlns:cx6="http://schemas.microsoft.com/office/drawing/2016/5/12/chartex" xmlns:cx7="http://schemas.microsoft.com/office/drawing/2016/5/13/chartex" xmlns:cx8="http://schemas.microsoft.com/office/drawing/2016/5/14/chartex" xmlns:mc="http://schemas.openxmlformats.org/markup-compatibility/2006" xmlns:aink="http://schemas.microsoft.com/office/drawing/2016/ink" xmlns:am3d="http://schemas.microsoft.com/office/drawing/2017/model3d" xmlns:o="urn:schemas-microsoft-com:office:office" xmlns:r="http://schemas.openxmlformats.org/officeDocument/2006/relationships" xmlns:m="http://schemas.openxmlformats.org/officeDocument/2006/math" xmlns:v="urn:schemas-microsoft-com:vml" xmlns:wp14="http://schemas.microsoft.com/office/word/2010/wordprocessingDrawing" xmlns:wp="http://schemas.openxmlformats.org/drawingml/2006/wordprocessingDrawing" xmlns:w10="urn:schemas-microsoft-com:office:word" xmlns:w="http://schemas.openxmlformats.org/wordprocessingml/2006/main" xmlns:w14="http://schemas.microsoft.com/office/word/2010/wordml" xmlns:w15="http://schemas.microsoft.com/office/word/2012/wordml" xmlns:w16cex="http://schemas.microsoft.com/office/word/2018/wordml/cex" xmlns:w16cid="http://schemas.microsoft.com/office/word/2016/wordml/cid" xmlns:w16="http://schemas.microsoft.com/office/word/2018/wordml" xmlns:w16se="http://schemas.microsoft.com/office/word/2015/wordml/symex" xmlns:wpg="http://schemas.microsoft.com/office/word/2010/wordprocessingGroup" xmlns:wpi="http://schemas.microsoft.com/office/word/2010/wordprocessingInk" xmlns:wne="http://schemas.microsoft.com/office/word/2006/wordml" xmlns:wps="http://schemas.microsoft.com/office/word/2010/wordprocessingShape" mc:Ignorable="w14 w15 w16se w16cid w16 w16cex wp14">
   <w:abstractNum w:abstractNumId="0" w15:restartNumberingAfterBreak="0">
+    <w:nsid w:val="022A4083"/>
+    <w:multiLevelType w:val="hybridMultilevel"/>
+    <w:tmpl w:val="B308E2AC"/>
+    <w:lvl w:ilvl="0" w:tplc="9886C668">
+      <w:start w:val="1"/>
+      <w:numFmt w:val="decimal"/>
+      <w:lvlText w:val="%1."/>
+      <w:lvlJc w:val="left"/>
+      <w:pPr>
+        <w:ind w:left="720" w:hanging="360"/>
+      </w:pPr>
+      <w:rPr>
+        <w:b w:val="0"/>
+        <w:bCs w:val="0"/>
+      </w:rPr>
+    </w:lvl>
+    <w:lvl w:ilvl="1" w:tplc="04090019">
+      <w:start w:val="1"/>
+      <w:numFmt w:val="lowerLetter"/>
+      <w:lvlText w:val="%2."/>
+      <w:lvlJc w:val="left"/>
+      <w:pPr>
+        <w:ind w:left="1440" w:hanging="360"/>
+      </w:pPr>
+    </w:lvl>
+    <w:lvl w:ilvl="2" w:tplc="0409001B">
+      <w:start w:val="1"/>
+      <w:numFmt w:val="lowerRoman"/>
+      <w:lvlText w:val="%3."/>
+      <w:lvlJc w:val="right"/>
+      <w:pPr>
+        <w:ind w:left="2160" w:hanging="180"/>
+      </w:pPr>
+    </w:lvl>
+    <w:lvl w:ilvl="3" w:tplc="0409000F">
+      <w:start w:val="1"/>
+      <w:numFmt w:val="decimal"/>
+      <w:lvlText w:val="%4."/>
+      <w:lvlJc w:val="left"/>
+      <w:pPr>
+        <w:ind w:left="2880" w:hanging="360"/>
+      </w:pPr>
+    </w:lvl>
+    <w:lvl w:ilvl="4" w:tplc="04090019">
+      <w:start w:val="1"/>
+      <w:numFmt w:val="lowerLetter"/>
+      <w:lvlText w:val="%5."/>
+      <w:lvlJc w:val="left"/>
+      <w:pPr>
+        <w:ind w:left="3600" w:hanging="360"/>
+      </w:pPr>
+    </w:lvl>
+    <w:lvl w:ilvl="5" w:tplc="0409001B">
+      <w:start w:val="1"/>
+      <w:numFmt w:val="lowerRoman"/>
+      <w:lvlText w:val="%6."/>
+      <w:lvlJc w:val="right"/>
+      <w:pPr>
+        <w:ind w:left="4320" w:hanging="180"/>
+      </w:pPr>
+    </w:lvl>
+    <w:lvl w:ilvl="6" w:tplc="0409000F">
+      <w:start w:val="1"/>
+      <w:numFmt w:val="decimal"/>
+      <w:lvlText w:val="%7."/>
+      <w:lvlJc w:val="left"/>
+      <w:pPr>
+        <w:ind w:left="5040" w:hanging="360"/>
+      </w:pPr>
+    </w:lvl>
+    <w:lvl w:ilvl="7" w:tplc="04090019">
+      <w:start w:val="1"/>
+      <w:numFmt w:val="lowerLetter"/>
+      <w:lvlText w:val="%8."/>
+      <w:lvlJc w:val="left"/>
+      <w:pPr>
+        <w:ind w:left="5760" w:hanging="360"/>
+      </w:pPr>
+    </w:lvl>
+    <w:lvl w:ilvl="8" w:tplc="0409001B">
+      <w:start w:val="1"/>
+      <w:numFmt w:val="lowerRoman"/>
+      <w:lvlText w:val="%9."/>
+      <w:lvlJc w:val="right"/>
+      <w:pPr>
+        <w:ind w:left="6480" w:hanging="180"/>
+      </w:pPr>
+    </w:lvl>
+  </w:abstractNum>
+  <w:abstractNum w:abstractNumId="1" w15:restartNumberingAfterBreak="0">
     <w:nsid w:val="2A012A65"/>
     <w:multiLevelType w:val="hybridMultilevel"/>
     <w:tmpl w:val="6D62DC40"/>
@@ -705,7 +3581,226 @@
       </w:pPr>
     </w:lvl>
   </w:abstractNum>
+  <w:abstractNum w:abstractNumId="2" w15:restartNumberingAfterBreak="0">
+    <w:nsid w:val="32216617"/>
+    <w:multiLevelType w:val="hybridMultilevel"/>
+    <w:tmpl w:val="B308E2AC"/>
+    <w:lvl w:ilvl="0" w:tplc="9886C668">
+      <w:start w:val="1"/>
+      <w:numFmt w:val="decimal"/>
+      <w:lvlText w:val="%1."/>
+      <w:lvlJc w:val="left"/>
+      <w:pPr>
+        <w:ind w:left="720" w:hanging="360"/>
+      </w:pPr>
+      <w:rPr>
+        <w:b w:val="0"/>
+        <w:bCs w:val="0"/>
+      </w:rPr>
+    </w:lvl>
+    <w:lvl w:ilvl="1" w:tplc="04090019">
+      <w:start w:val="1"/>
+      <w:numFmt w:val="lowerLetter"/>
+      <w:lvlText w:val="%2."/>
+      <w:lvlJc w:val="left"/>
+      <w:pPr>
+        <w:ind w:left="1440" w:hanging="360"/>
+      </w:pPr>
+    </w:lvl>
+    <w:lvl w:ilvl="2" w:tplc="0409001B">
+      <w:start w:val="1"/>
+      <w:numFmt w:val="lowerRoman"/>
+      <w:lvlText w:val="%3."/>
+      <w:lvlJc w:val="right"/>
+      <w:pPr>
+        <w:ind w:left="2160" w:hanging="180"/>
+      </w:pPr>
+    </w:lvl>
+    <w:lvl w:ilvl="3" w:tplc="0409000F">
+      <w:start w:val="1"/>
+      <w:numFmt w:val="decimal"/>
+      <w:lvlText w:val="%4."/>
+      <w:lvlJc w:val="left"/>
+      <w:pPr>
+        <w:ind w:left="2880" w:hanging="360"/>
+      </w:pPr>
+    </w:lvl>
+    <w:lvl w:ilvl="4" w:tplc="04090019">
+      <w:start w:val="1"/>
+      <w:numFmt w:val="lowerLetter"/>
+      <w:lvlText w:val="%5."/>
+      <w:lvlJc w:val="left"/>
+      <w:pPr>
+        <w:ind w:left="3600" w:hanging="360"/>
+      </w:pPr>
+    </w:lvl>
+    <w:lvl w:ilvl="5" w:tplc="0409001B">
+      <w:start w:val="1"/>
+      <w:numFmt w:val="lowerRoman"/>
+      <w:lvlText w:val="%6."/>
+      <w:lvlJc w:val="right"/>
+      <w:pPr>
+        <w:ind w:left="4320" w:hanging="180"/>
+      </w:pPr>
+    </w:lvl>
+    <w:lvl w:ilvl="6" w:tplc="0409000F">
+      <w:start w:val="1"/>
+      <w:numFmt w:val="decimal"/>
+      <w:lvlText w:val="%7."/>
+      <w:lvlJc w:val="left"/>
+      <w:pPr>
+        <w:ind w:left="5040" w:hanging="360"/>
+      </w:pPr>
+    </w:lvl>
+    <w:lvl w:ilvl="7" w:tplc="04090019">
+      <w:start w:val="1"/>
+      <w:numFmt w:val="lowerLetter"/>
+      <w:lvlText w:val="%8."/>
+      <w:lvlJc w:val="left"/>
+      <w:pPr>
+        <w:ind w:left="5760" w:hanging="360"/>
+      </w:pPr>
+    </w:lvl>
+    <w:lvl w:ilvl="8" w:tplc="0409001B">
+      <w:start w:val="1"/>
+      <w:numFmt w:val="lowerRoman"/>
+      <w:lvlText w:val="%9."/>
+      <w:lvlJc w:val="right"/>
+      <w:pPr>
+        <w:ind w:left="6480" w:hanging="180"/>
+      </w:pPr>
+    </w:lvl>
+  </w:abstractNum>
+  <w:abstractNum w:abstractNumId="3" w15:restartNumberingAfterBreak="0">
+    <w:nsid w:val="5DF26947"/>
+    <w:multiLevelType w:val="hybridMultilevel"/>
+    <w:tmpl w:val="B308E2AC"/>
+    <w:lvl w:ilvl="0" w:tplc="9886C668">
+      <w:start w:val="1"/>
+      <w:numFmt w:val="decimal"/>
+      <w:lvlText w:val="%1."/>
+      <w:lvlJc w:val="left"/>
+      <w:pPr>
+        <w:ind w:left="720" w:hanging="360"/>
+      </w:pPr>
+      <w:rPr>
+        <w:b w:val="0"/>
+        <w:bCs w:val="0"/>
+      </w:rPr>
+    </w:lvl>
+    <w:lvl w:ilvl="1" w:tplc="04090019">
+      <w:start w:val="1"/>
+      <w:numFmt w:val="lowerLetter"/>
+      <w:lvlText w:val="%2."/>
+      <w:lvlJc w:val="left"/>
+      <w:pPr>
+        <w:ind w:left="1440" w:hanging="360"/>
+      </w:pPr>
+    </w:lvl>
+    <w:lvl w:ilvl="2" w:tplc="0409001B">
+      <w:start w:val="1"/>
+      <w:numFmt w:val="lowerRoman"/>
+      <w:lvlText w:val="%3."/>
+      <w:lvlJc w:val="right"/>
+      <w:pPr>
+        <w:ind w:left="2160" w:hanging="180"/>
+      </w:pPr>
+    </w:lvl>
+    <w:lvl w:ilvl="3" w:tplc="0409000F">
+      <w:start w:val="1"/>
+      <w:numFmt w:val="decimal"/>
+      <w:lvlText w:val="%4."/>
+      <w:lvlJc w:val="left"/>
+      <w:pPr>
+        <w:ind w:left="2880" w:hanging="360"/>
+      </w:pPr>
+    </w:lvl>
+    <w:lvl w:ilvl="4" w:tplc="04090019">
+      <w:start w:val="1"/>
+      <w:numFmt w:val="lowerLetter"/>
+      <w:lvlText w:val="%5."/>
+      <w:lvlJc w:val="left"/>
+      <w:pPr>
+        <w:ind w:left="3600" w:hanging="360"/>
+      </w:pPr>
+    </w:lvl>
+    <w:lvl w:ilvl="5" w:tplc="0409001B">
+      <w:start w:val="1"/>
+      <w:numFmt w:val="lowerRoman"/>
+      <w:lvlText w:val="%6."/>
+      <w:lvlJc w:val="right"/>
+      <w:pPr>
+        <w:ind w:left="4320" w:hanging="180"/>
+      </w:pPr>
+    </w:lvl>
+    <w:lvl w:ilvl="6" w:tplc="0409000F">
+      <w:start w:val="1"/>
+      <w:numFmt w:val="decimal"/>
+      <w:lvlText w:val="%7."/>
+      <w:lvlJc w:val="left"/>
+      <w:pPr>
+        <w:ind w:left="5040" w:hanging="360"/>
+      </w:pPr>
+    </w:lvl>
+    <w:lvl w:ilvl="7" w:tplc="04090019">
+      <w:start w:val="1"/>
+      <w:numFmt w:val="lowerLetter"/>
+      <w:lvlText w:val="%8."/>
+      <w:lvlJc w:val="left"/>
+      <w:pPr>
+        <w:ind w:left="5760" w:hanging="360"/>
+      </w:pPr>
+    </w:lvl>
+    <w:lvl w:ilvl="8" w:tplc="0409001B">
+      <w:start w:val="1"/>
+      <w:numFmt w:val="lowerRoman"/>
+      <w:lvlText w:val="%9."/>
+      <w:lvlJc w:val="right"/>
+      <w:pPr>
+        <w:ind w:left="6480" w:hanging="180"/>
+      </w:pPr>
+    </w:lvl>
+  </w:abstractNum>
   <w:num w:numId="1">
+    <w:abstractNumId w:val="1"/>
+  </w:num>
+  <w:num w:numId="2">
+    <w:abstractNumId w:val="3"/>
+    <w:lvlOverride w:ilvl="0">
+      <w:startOverride w:val="1"/>
+    </w:lvlOverride>
+    <w:lvlOverride w:ilvl="1">
+      <w:startOverride w:val="1"/>
+    </w:lvlOverride>
+    <w:lvlOverride w:ilvl="2">
+      <w:startOverride w:val="1"/>
+    </w:lvlOverride>
+    <w:lvlOverride w:ilvl="3">
+      <w:startOverride w:val="1"/>
+    </w:lvlOverride>
+    <w:lvlOverride w:ilvl="4">
+      <w:startOverride w:val="1"/>
+    </w:lvlOverride>
+    <w:lvlOverride w:ilvl="5">
+      <w:startOverride w:val="1"/>
+    </w:lvlOverride>
+    <w:lvlOverride w:ilvl="6">
+      <w:startOverride w:val="1"/>
+    </w:lvlOverride>
+    <w:lvlOverride w:ilvl="7">
+      <w:startOverride w:val="1"/>
+    </w:lvlOverride>
+    <w:lvlOverride w:ilvl="8">
+      <w:startOverride w:val="1"/>
+    </w:lvlOverride>
+  </w:num>
+  <w:num w:numId="3">
+    <w:abstractNumId w:val="3"/>
+  </w:num>
+  <w:num w:numId="4">
+    <w:abstractNumId w:val="2"/>
+  </w:num>
+  <w:num w:numId="5">
     <w:abstractNumId w:val="0"/>
   </w:num>
 </w:numbering>

</xml_diff>